<commit_message>
15 + 23 mionor
</commit_message>
<xml_diff>
--- a/Word dokumenty/23_vlastnosti_dat_struktur.docx
+++ b/Word dokumenty/23_vlastnosti_dat_struktur.docx
@@ -1,12 +1,9 @@
 
 <file path=word/document.xml><?xml version="1.0" encoding="utf-8"?>
-<w:document xmlns:o="urn:schemas-microsoft-com:office:office" xmlns:r="http://schemas.openxmlformats.org/officeDocument/2006/relationships" xmlns:v="urn:schemas-microsoft-com:vml" xmlns:w="http://schemas.openxmlformats.org/wordprocessingml/2006/main" xmlns:w10="urn:schemas-microsoft-com:office:word" xmlns:wp="http://schemas.openxmlformats.org/drawingml/2006/wordprocessingDrawing" xmlns:wps="http://schemas.microsoft.com/office/word/2010/wordprocessingShape" xmlns:wpg="http://schemas.microsoft.com/office/word/2010/wordprocessingGroup" xmlns:mc="http://schemas.openxmlformats.org/markup-compatibility/2006" xmlns:wp14="http://schemas.microsoft.com/office/word/2010/wordprocessingDrawing" xmlns:w14="http://schemas.microsoft.com/office/word/2010/wordml" xmlns:w15="http://schemas.microsoft.com/office/word/2012/wordml" mc:Ignorable="w14 wp14 w15">
+<w:document xmlns:wpc="http://schemas.microsoft.com/office/word/2010/wordprocessingCanvas" xmlns:cx="http://schemas.microsoft.com/office/drawing/2014/chartex" xmlns:cx1="http://schemas.microsoft.com/office/drawing/2015/9/8/chartex" xmlns:cx2="http://schemas.microsoft.com/office/drawing/2015/10/21/chartex" xmlns:cx3="http://schemas.microsoft.com/office/drawing/2016/5/9/chartex" xmlns:cx4="http://schemas.microsoft.com/office/drawing/2016/5/10/chartex" xmlns:cx5="http://schemas.microsoft.com/office/drawing/2016/5/11/chartex" xmlns:cx6="http://schemas.microsoft.com/office/drawing/2016/5/12/chartex" xmlns:cx7="http://schemas.microsoft.com/office/drawing/2016/5/13/chartex" xmlns:cx8="http://schemas.microsoft.com/office/drawing/2016/5/14/chartex" xmlns:mc="http://schemas.openxmlformats.org/markup-compatibility/2006" xmlns:aink="http://schemas.microsoft.com/office/drawing/2016/ink" xmlns:am3d="http://schemas.microsoft.com/office/drawing/2017/model3d" xmlns:o="urn:schemas-microsoft-com:office:office" xmlns:oel="http://schemas.microsoft.com/office/2019/extlst" xmlns:r="http://schemas.openxmlformats.org/officeDocument/2006/relationships" xmlns:m="http://schemas.openxmlformats.org/officeDocument/2006/math" xmlns:v="urn:schemas-microsoft-com:vml" xmlns:wp14="http://schemas.microsoft.com/office/word/2010/wordprocessingDrawing" xmlns:wp="http://schemas.openxmlformats.org/drawingml/2006/wordprocessingDrawing" xmlns:w10="urn:schemas-microsoft-com:office:word" xmlns:w="http://schemas.openxmlformats.org/wordprocessingml/2006/main" xmlns:w14="http://schemas.microsoft.com/office/word/2010/wordml" xmlns:w15="http://schemas.microsoft.com/office/word/2012/wordml" xmlns:w16cex="http://schemas.microsoft.com/office/word/2018/wordml/cex" xmlns:w16cid="http://schemas.microsoft.com/office/word/2016/wordml/cid" xmlns:w16="http://schemas.microsoft.com/office/word/2018/wordml" xmlns:w16du="http://schemas.microsoft.com/office/word/2023/wordml/word16du" xmlns:w16sdtdh="http://schemas.microsoft.com/office/word/2020/wordml/sdtdatahash" xmlns:w16se="http://schemas.microsoft.com/office/word/2015/wordml/symex" xmlns:wpg="http://schemas.microsoft.com/office/word/2010/wordprocessingGroup" xmlns:wpi="http://schemas.microsoft.com/office/word/2010/wordprocessingInk" xmlns:wne="http://schemas.microsoft.com/office/word/2006/wordml" xmlns:wps="http://schemas.microsoft.com/office/word/2010/wordprocessingShape" mc:Ignorable="w14 w15 w16se w16cid w16 w16cex w16sdtdh wp14">
   <w:body>
     <w:p>
       <w:pPr>
-        <w:pStyle w:val="Normal"/>
-        <w:bidi w:val="0"/>
-        <w:jc w:val="left"/>
         <w:rPr>
           <w:rFonts w:ascii="Calibri" w:hAnsi="Calibri"/>
         </w:rPr>
@@ -20,7 +17,66 @@
           <w:szCs w:val="40"/>
           <w:lang w:val="cs-CZ"/>
         </w:rPr>
-        <w:t>Vlastnosti datových struktur - Seřazenost a opakování prvků, Indexace, hashování a klíče prvků</w:t>
+        <w:t xml:space="preserve">Vlastnosti datových </w:t>
+      </w:r>
+      <w:r>
+        <w:rPr>
+          <w:rFonts w:ascii="Calibri" w:hAnsi="Calibri"/>
+          <w:b/>
+          <w:bCs/>
+          <w:sz w:val="40"/>
+          <w:szCs w:val="40"/>
+          <w:lang w:val="cs-CZ"/>
+        </w:rPr>
+        <w:t xml:space="preserve">struktur – </w:t>
+      </w:r>
+      <w:proofErr w:type="spellStart"/>
+      <w:r>
+        <w:rPr>
+          <w:rFonts w:ascii="Calibri" w:hAnsi="Calibri"/>
+          <w:b/>
+          <w:bCs/>
+          <w:sz w:val="40"/>
+          <w:szCs w:val="40"/>
+          <w:lang w:val="cs-CZ"/>
+        </w:rPr>
+        <w:t>Seřazenost</w:t>
+      </w:r>
+      <w:proofErr w:type="spellEnd"/>
+      <w:r>
+        <w:rPr>
+          <w:rFonts w:ascii="Calibri" w:hAnsi="Calibri"/>
+          <w:b/>
+          <w:bCs/>
+          <w:sz w:val="40"/>
+          <w:szCs w:val="40"/>
+          <w:lang w:val="cs-CZ"/>
+        </w:rPr>
+        <w:t xml:space="preserve"> a opakování prvků, Indexace, </w:t>
+      </w:r>
+      <w:proofErr w:type="spellStart"/>
+      <w:r>
+        <w:rPr>
+          <w:rFonts w:ascii="Calibri" w:hAnsi="Calibri"/>
+          <w:b/>
+          <w:bCs/>
+          <w:sz w:val="40"/>
+          <w:szCs w:val="40"/>
+          <w:lang w:val="cs-CZ"/>
+        </w:rPr>
+        <w:t>hashování</w:t>
+      </w:r>
+      <w:proofErr w:type="spellEnd"/>
+      <w:r>
+        <w:rPr>
+          <w:rFonts w:ascii="Calibri" w:hAnsi="Calibri"/>
+          <w:b/>
+          <w:bCs/>
+          <w:sz w:val="40"/>
+          <w:szCs w:val="40"/>
+          <w:lang w:val="cs-CZ"/>
+        </w:rPr>
+        <w:t xml:space="preserve"> a klíče prvků</w:t>
       </w:r>
       <w:r>
         <w:rPr>
@@ -32,43 +88,22 @@
     </w:p>
     <w:p>
       <w:pPr>
-        <w:pStyle w:val="Normal"/>
-        <w:bidi w:val="0"/>
-        <w:jc w:val="left"/>
-        <w:rPr>
-          <w:rFonts w:ascii="Calibri" w:hAnsi="Calibri"/>
-          <w:lang w:val="cs-CZ"/>
-        </w:rPr>
-      </w:pPr>
-      <w:r>
-        <w:rPr>
-          <w:rFonts w:ascii="Calibri" w:hAnsi="Calibri"/>
-          <w:lang w:val="cs-CZ"/>
-        </w:rPr>
-      </w:r>
-    </w:p>
-    <w:p>
-      <w:pPr>
-        <w:pStyle w:val="Normal"/>
-        <w:bidi w:val="0"/>
-        <w:jc w:val="left"/>
-        <w:rPr>
-          <w:rFonts w:ascii="Calibri" w:hAnsi="Calibri"/>
-          <w:lang w:val="cs-CZ"/>
-        </w:rPr>
-      </w:pPr>
-      <w:r>
-        <w:rPr>
-          <w:rFonts w:ascii="Calibri" w:hAnsi="Calibri"/>
-          <w:lang w:val="cs-CZ"/>
-        </w:rPr>
-      </w:r>
-    </w:p>
-    <w:p>
-      <w:pPr>
-        <w:pStyle w:val="Normal"/>
-        <w:bidi w:val="0"/>
-        <w:jc w:val="left"/>
+        <w:rPr>
+          <w:rFonts w:ascii="Calibri" w:hAnsi="Calibri"/>
+          <w:lang w:val="cs-CZ"/>
+        </w:rPr>
+      </w:pPr>
+    </w:p>
+    <w:p>
+      <w:pPr>
+        <w:rPr>
+          <w:rFonts w:ascii="Calibri" w:hAnsi="Calibri"/>
+          <w:lang w:val="cs-CZ"/>
+        </w:rPr>
+      </w:pPr>
+    </w:p>
+    <w:p>
+      <w:pPr>
         <w:rPr>
           <w:rFonts w:ascii="Calibri" w:hAnsi="Calibri"/>
           <w:b/>
@@ -91,13 +126,10 @@
     </w:p>
     <w:p>
       <w:pPr>
-        <w:pStyle w:val="Normal"/>
         <w:numPr>
           <w:ilvl w:val="0"/>
           <w:numId w:val="1"/>
         </w:numPr>
-        <w:bidi w:val="0"/>
-        <w:jc w:val="left"/>
         <w:rPr>
           <w:rFonts w:ascii="Calibri" w:hAnsi="Calibri"/>
           <w:lang w:val="cs-CZ"/>
@@ -113,13 +145,10 @@
     </w:p>
     <w:p>
       <w:pPr>
-        <w:pStyle w:val="Normal"/>
         <w:numPr>
           <w:ilvl w:val="0"/>
           <w:numId w:val="1"/>
         </w:numPr>
-        <w:bidi w:val="0"/>
-        <w:jc w:val="left"/>
         <w:rPr>
           <w:rFonts w:ascii="Calibri" w:hAnsi="Calibri"/>
           <w:lang w:val="cs-CZ"/>
@@ -135,13 +164,10 @@
     </w:p>
     <w:p>
       <w:pPr>
-        <w:pStyle w:val="Normal"/>
         <w:numPr>
           <w:ilvl w:val="0"/>
           <w:numId w:val="1"/>
         </w:numPr>
-        <w:bidi w:val="0"/>
-        <w:jc w:val="left"/>
         <w:rPr>
           <w:rFonts w:ascii="Calibri" w:hAnsi="Calibri"/>
           <w:lang w:val="cs-CZ"/>
@@ -157,13 +183,10 @@
     </w:p>
     <w:p>
       <w:pPr>
-        <w:pStyle w:val="Normal"/>
         <w:numPr>
           <w:ilvl w:val="1"/>
           <w:numId w:val="1"/>
         </w:numPr>
-        <w:bidi w:val="0"/>
-        <w:jc w:val="left"/>
         <w:rPr>
           <w:rFonts w:ascii="Calibri" w:hAnsi="Calibri"/>
           <w:lang w:val="cs-CZ"/>
@@ -179,21 +202,21 @@
     </w:p>
     <w:p>
       <w:pPr>
-        <w:pStyle w:val="Normal"/>
         <w:numPr>
           <w:ilvl w:val="1"/>
           <w:numId w:val="1"/>
         </w:numPr>
-        <w:bidi w:val="0"/>
-        <w:jc w:val="left"/>
-        <w:rPr>
-          <w:rFonts w:ascii="Calibri" w:hAnsi="Calibri"/>
-          <w:lang w:val="cs-CZ"/>
-        </w:rPr>
-      </w:pPr>
-      <w:r>
+        <w:rPr>
+          <w:rFonts w:ascii="Calibri" w:hAnsi="Calibri"/>
+          <w:lang w:val="cs-CZ"/>
+        </w:rPr>
+      </w:pPr>
+      <w:r>
+        <w:rPr>
+          <w:noProof/>
+        </w:rPr>
         <w:drawing>
-          <wp:anchor behindDoc="0" distT="0" distB="0" distL="0" distR="0" simplePos="0" locked="0" layoutInCell="0" allowOverlap="1" relativeHeight="5">
+          <wp:anchor distT="0" distB="0" distL="0" distR="0" simplePos="0" relativeHeight="5" behindDoc="0" locked="0" layoutInCell="0" allowOverlap="1" wp14:anchorId="09432607" wp14:editId="7016979B">
             <wp:simplePos x="0" y="0"/>
             <wp:positionH relativeFrom="column">
               <wp:posOffset>1905</wp:posOffset>
@@ -204,7 +227,7 @@
             <wp:extent cx="5875020" cy="2466975"/>
             <wp:effectExtent l="0" t="0" r="0" b="0"/>
             <wp:wrapSquare wrapText="largest"/>
-            <wp:docPr id="1" name="Image4" descr=""/>
+            <wp:docPr id="1" name="Image4"/>
             <wp:cNvGraphicFramePr>
               <a:graphicFrameLocks xmlns:a="http://schemas.openxmlformats.org/drawingml/2006/main" noChangeAspect="1"/>
             </wp:cNvGraphicFramePr>
@@ -212,13 +235,13 @@
               <a:graphicData uri="http://schemas.openxmlformats.org/drawingml/2006/picture">
                 <pic:pic xmlns:pic="http://schemas.openxmlformats.org/drawingml/2006/picture">
                   <pic:nvPicPr>
-                    <pic:cNvPr id="1" name="Image4" descr=""/>
+                    <pic:cNvPr id="1" name="Image4"/>
                     <pic:cNvPicPr>
                       <a:picLocks noChangeAspect="1" noChangeArrowheads="1"/>
                     </pic:cNvPicPr>
                   </pic:nvPicPr>
                   <pic:blipFill>
-                    <a:blip r:embed="rId2"/>
+                    <a:blip r:embed="rId5"/>
                     <a:stretch>
                       <a:fillRect/>
                     </a:stretch>
@@ -248,26 +271,14 @@
     </w:p>
     <w:p>
       <w:pPr>
-        <w:pStyle w:val="Normal"/>
-        <w:bidi w:val="0"/>
-        <w:jc w:val="left"/>
-        <w:rPr>
-          <w:rFonts w:ascii="Calibri" w:hAnsi="Calibri"/>
-          <w:lang w:val="cs-CZ"/>
-        </w:rPr>
-      </w:pPr>
-      <w:r>
-        <w:rPr>
-          <w:rFonts w:ascii="Calibri" w:hAnsi="Calibri"/>
-          <w:lang w:val="cs-CZ"/>
-        </w:rPr>
-      </w:r>
-    </w:p>
-    <w:p>
-      <w:pPr>
-        <w:pStyle w:val="Normal"/>
-        <w:bidi w:val="0"/>
-        <w:jc w:val="left"/>
+        <w:rPr>
+          <w:rFonts w:ascii="Calibri" w:hAnsi="Calibri"/>
+          <w:lang w:val="cs-CZ"/>
+        </w:rPr>
+      </w:pPr>
+    </w:p>
+    <w:p>
+      <w:pPr>
         <w:rPr>
           <w:rFonts w:ascii="Calibri" w:hAnsi="Calibri"/>
           <w:b/>
@@ -277,15 +288,9 @@
           <w:lang w:val="cs-CZ"/>
         </w:rPr>
       </w:pPr>
-      <w:r>
-        <w:rPr/>
-      </w:r>
-    </w:p>
-    <w:p>
-      <w:pPr>
-        <w:pStyle w:val="Normal"/>
-        <w:bidi w:val="0"/>
-        <w:jc w:val="left"/>
+    </w:p>
+    <w:p>
+      <w:pPr>
         <w:rPr>
           <w:rFonts w:ascii="Calibri" w:hAnsi="Calibri"/>
           <w:b/>
@@ -295,15 +300,9 @@
           <w:lang w:val="cs-CZ"/>
         </w:rPr>
       </w:pPr>
-      <w:r>
-        <w:rPr/>
-      </w:r>
-    </w:p>
-    <w:p>
-      <w:pPr>
-        <w:pStyle w:val="Normal"/>
-        <w:bidi w:val="0"/>
-        <w:jc w:val="left"/>
+    </w:p>
+    <w:p>
+      <w:pPr>
         <w:rPr>
           <w:rFonts w:ascii="Calibri" w:hAnsi="Calibri"/>
           <w:b/>
@@ -313,15 +312,9 @@
           <w:lang w:val="cs-CZ"/>
         </w:rPr>
       </w:pPr>
-      <w:r>
-        <w:rPr/>
-      </w:r>
-    </w:p>
-    <w:p>
-      <w:pPr>
-        <w:pStyle w:val="Normal"/>
-        <w:bidi w:val="0"/>
-        <w:jc w:val="left"/>
+    </w:p>
+    <w:p>
+      <w:pPr>
         <w:rPr>
           <w:rFonts w:ascii="Calibri" w:hAnsi="Calibri"/>
           <w:b/>
@@ -331,15 +324,9 @@
           <w:lang w:val="cs-CZ"/>
         </w:rPr>
       </w:pPr>
-      <w:r>
-        <w:rPr/>
-      </w:r>
-    </w:p>
-    <w:p>
-      <w:pPr>
-        <w:pStyle w:val="Normal"/>
-        <w:bidi w:val="0"/>
-        <w:jc w:val="left"/>
+    </w:p>
+    <w:p>
+      <w:pPr>
         <w:rPr>
           <w:rFonts w:ascii="Calibri" w:hAnsi="Calibri"/>
           <w:b/>
@@ -349,15 +336,9 @@
           <w:lang w:val="cs-CZ"/>
         </w:rPr>
       </w:pPr>
-      <w:r>
-        <w:rPr/>
-      </w:r>
-    </w:p>
-    <w:p>
-      <w:pPr>
-        <w:pStyle w:val="Normal"/>
-        <w:bidi w:val="0"/>
-        <w:jc w:val="left"/>
+    </w:p>
+    <w:p>
+      <w:pPr>
         <w:rPr>
           <w:rFonts w:ascii="Calibri" w:hAnsi="Calibri"/>
           <w:b/>
@@ -367,6 +348,7 @@
           <w:lang w:val="cs-CZ"/>
         </w:rPr>
       </w:pPr>
+      <w:proofErr w:type="spellStart"/>
       <w:r>
         <w:rPr>
           <w:rFonts w:ascii="Calibri" w:hAnsi="Calibri"/>
@@ -376,18 +358,27 @@
           <w:szCs w:val="28"/>
           <w:lang w:val="cs-CZ"/>
         </w:rPr>
-        <w:t>Seřazenost a opakování</w:t>
-      </w:r>
-    </w:p>
-    <w:p>
-      <w:pPr>
-        <w:pStyle w:val="Normal"/>
+        <w:t>Seřazenost</w:t>
+      </w:r>
+      <w:proofErr w:type="spellEnd"/>
+      <w:r>
+        <w:rPr>
+          <w:rFonts w:ascii="Calibri" w:hAnsi="Calibri"/>
+          <w:b/>
+          <w:bCs/>
+          <w:sz w:val="28"/>
+          <w:szCs w:val="28"/>
+          <w:lang w:val="cs-CZ"/>
+        </w:rPr>
+        <w:t xml:space="preserve"> a opakování</w:t>
+      </w:r>
+    </w:p>
+    <w:p>
+      <w:pPr>
         <w:numPr>
           <w:ilvl w:val="0"/>
           <w:numId w:val="2"/>
         </w:numPr>
-        <w:bidi w:val="0"/>
-        <w:jc w:val="left"/>
         <w:rPr>
           <w:rFonts w:ascii="Calibri" w:hAnsi="Calibri"/>
           <w:lang w:val="cs-CZ"/>
@@ -403,13 +394,10 @@
     </w:p>
     <w:p>
       <w:pPr>
-        <w:pStyle w:val="Normal"/>
         <w:numPr>
           <w:ilvl w:val="0"/>
           <w:numId w:val="2"/>
         </w:numPr>
-        <w:bidi w:val="0"/>
-        <w:jc w:val="left"/>
         <w:rPr>
           <w:rFonts w:ascii="Calibri" w:hAnsi="Calibri"/>
           <w:b/>
@@ -424,18 +412,55 @@
           <w:bCs/>
           <w:lang w:val="cs-CZ"/>
         </w:rPr>
-        <w:t>POLE (Array) nebo ŘETĚZCE (String)</w:t>
-      </w:r>
-    </w:p>
-    <w:p>
-      <w:pPr>
-        <w:pStyle w:val="Normal"/>
+        <w:t>POLE (</w:t>
+      </w:r>
+      <w:proofErr w:type="spellStart"/>
+      <w:r>
+        <w:rPr>
+          <w:rFonts w:ascii="Calibri" w:hAnsi="Calibri"/>
+          <w:b/>
+          <w:bCs/>
+          <w:lang w:val="cs-CZ"/>
+        </w:rPr>
+        <w:t>Array</w:t>
+      </w:r>
+      <w:proofErr w:type="spellEnd"/>
+      <w:r>
+        <w:rPr>
+          <w:rFonts w:ascii="Calibri" w:hAnsi="Calibri"/>
+          <w:b/>
+          <w:bCs/>
+          <w:lang w:val="cs-CZ"/>
+        </w:rPr>
+        <w:t>) nebo ŘETĚZCE (</w:t>
+      </w:r>
+      <w:proofErr w:type="spellStart"/>
+      <w:r>
+        <w:rPr>
+          <w:rFonts w:ascii="Calibri" w:hAnsi="Calibri"/>
+          <w:b/>
+          <w:bCs/>
+          <w:lang w:val="cs-CZ"/>
+        </w:rPr>
+        <w:t>String</w:t>
+      </w:r>
+      <w:proofErr w:type="spellEnd"/>
+      <w:r>
+        <w:rPr>
+          <w:rFonts w:ascii="Calibri" w:hAnsi="Calibri"/>
+          <w:b/>
+          <w:bCs/>
+          <w:lang w:val="cs-CZ"/>
+        </w:rPr>
+        <w:t>)</w:t>
+      </w:r>
+    </w:p>
+    <w:p>
+      <w:pPr>
         <w:numPr>
           <w:ilvl w:val="1"/>
           <w:numId w:val="2"/>
         </w:numPr>
-        <w:bidi w:val="0"/>
-        <w:jc w:val="left"/>
         <w:rPr>
           <w:rFonts w:ascii="Calibri" w:hAnsi="Calibri"/>
           <w:lang w:val="cs-CZ"/>
@@ -451,13 +476,10 @@
     </w:p>
     <w:p>
       <w:pPr>
-        <w:pStyle w:val="Normal"/>
         <w:numPr>
           <w:ilvl w:val="1"/>
           <w:numId w:val="2"/>
         </w:numPr>
-        <w:bidi w:val="0"/>
-        <w:jc w:val="left"/>
         <w:rPr>
           <w:rFonts w:ascii="Calibri" w:hAnsi="Calibri"/>
           <w:lang w:val="cs-CZ"/>
@@ -473,13 +495,10 @@
     </w:p>
     <w:p>
       <w:pPr>
-        <w:pStyle w:val="Normal"/>
         <w:numPr>
           <w:ilvl w:val="1"/>
           <w:numId w:val="2"/>
         </w:numPr>
-        <w:bidi w:val="0"/>
-        <w:jc w:val="left"/>
         <w:rPr>
           <w:rFonts w:ascii="Calibri" w:hAnsi="Calibri"/>
           <w:lang w:val="cs-CZ"/>
@@ -495,13 +514,10 @@
     </w:p>
     <w:p>
       <w:pPr>
-        <w:pStyle w:val="Normal"/>
         <w:numPr>
           <w:ilvl w:val="1"/>
           <w:numId w:val="2"/>
         </w:numPr>
-        <w:bidi w:val="0"/>
-        <w:jc w:val="left"/>
         <w:rPr>
           <w:rFonts w:ascii="Calibri" w:hAnsi="Calibri"/>
           <w:lang w:val="cs-CZ"/>
@@ -517,13 +533,10 @@
     </w:p>
     <w:p>
       <w:pPr>
-        <w:pStyle w:val="Normal"/>
         <w:numPr>
           <w:ilvl w:val="1"/>
           <w:numId w:val="2"/>
         </w:numPr>
-        <w:bidi w:val="0"/>
-        <w:jc w:val="left"/>
         <w:rPr>
           <w:rFonts w:ascii="Calibri" w:hAnsi="Calibri"/>
           <w:lang w:val="cs-CZ"/>
@@ -539,13 +552,10 @@
     </w:p>
     <w:p>
       <w:pPr>
-        <w:pStyle w:val="Normal"/>
         <w:numPr>
           <w:ilvl w:val="0"/>
           <w:numId w:val="2"/>
         </w:numPr>
-        <w:bidi w:val="0"/>
-        <w:jc w:val="left"/>
         <w:rPr>
           <w:rFonts w:ascii="Calibri" w:hAnsi="Calibri"/>
           <w:lang w:val="cs-CZ"/>
@@ -558,18 +568,55 @@
           <w:bCs/>
           <w:lang w:val="cs-CZ"/>
         </w:rPr>
-        <w:t>MNOŽINY nebo HASHOVACÍ TABULKY (HashSet, Dictionary)</w:t>
-      </w:r>
-    </w:p>
-    <w:p>
-      <w:pPr>
-        <w:pStyle w:val="Normal"/>
+        <w:t>MNOŽINY nebo HASHOVACÍ TABULKY (</w:t>
+      </w:r>
+      <w:proofErr w:type="spellStart"/>
+      <w:r>
+        <w:rPr>
+          <w:rFonts w:ascii="Calibri" w:hAnsi="Calibri"/>
+          <w:b/>
+          <w:bCs/>
+          <w:lang w:val="cs-CZ"/>
+        </w:rPr>
+        <w:t>HashSet</w:t>
+      </w:r>
+      <w:proofErr w:type="spellEnd"/>
+      <w:r>
+        <w:rPr>
+          <w:rFonts w:ascii="Calibri" w:hAnsi="Calibri"/>
+          <w:b/>
+          <w:bCs/>
+          <w:lang w:val="cs-CZ"/>
+        </w:rPr>
+        <w:t xml:space="preserve">, </w:t>
+      </w:r>
+      <w:proofErr w:type="spellStart"/>
+      <w:r>
+        <w:rPr>
+          <w:rFonts w:ascii="Calibri" w:hAnsi="Calibri"/>
+          <w:b/>
+          <w:bCs/>
+          <w:lang w:val="cs-CZ"/>
+        </w:rPr>
+        <w:t>Dictionary</w:t>
+      </w:r>
+      <w:proofErr w:type="spellEnd"/>
+      <w:r>
+        <w:rPr>
+          <w:rFonts w:ascii="Calibri" w:hAnsi="Calibri"/>
+          <w:b/>
+          <w:bCs/>
+          <w:lang w:val="cs-CZ"/>
+        </w:rPr>
+        <w:t>)</w:t>
+      </w:r>
+    </w:p>
+    <w:p>
+      <w:pPr>
         <w:numPr>
           <w:ilvl w:val="1"/>
           <w:numId w:val="2"/>
         </w:numPr>
-        <w:bidi w:val="0"/>
-        <w:jc w:val="left"/>
         <w:rPr>
           <w:rFonts w:ascii="Calibri" w:hAnsi="Calibri"/>
           <w:lang w:val="cs-CZ"/>
@@ -585,13 +632,10 @@
     </w:p>
     <w:p>
       <w:pPr>
-        <w:pStyle w:val="Normal"/>
         <w:numPr>
           <w:ilvl w:val="1"/>
           <w:numId w:val="2"/>
         </w:numPr>
-        <w:bidi w:val="0"/>
-        <w:jc w:val="left"/>
         <w:rPr>
           <w:rFonts w:ascii="Calibri" w:hAnsi="Calibri"/>
           <w:lang w:val="cs-CZ"/>
@@ -607,13 +651,10 @@
     </w:p>
     <w:p>
       <w:pPr>
-        <w:pStyle w:val="Normal"/>
         <w:numPr>
           <w:ilvl w:val="1"/>
           <w:numId w:val="2"/>
         </w:numPr>
-        <w:bidi w:val="0"/>
-        <w:jc w:val="left"/>
         <w:rPr>
           <w:rFonts w:ascii="Calibri" w:hAnsi="Calibri"/>
           <w:lang w:val="cs-CZ"/>
@@ -629,13 +670,10 @@
     </w:p>
     <w:p>
       <w:pPr>
-        <w:pStyle w:val="Normal"/>
         <w:numPr>
           <w:ilvl w:val="1"/>
           <w:numId w:val="2"/>
         </w:numPr>
-        <w:bidi w:val="0"/>
-        <w:jc w:val="left"/>
         <w:rPr>
           <w:rFonts w:ascii="Calibri" w:hAnsi="Calibri"/>
           <w:lang w:val="cs-CZ"/>
@@ -651,13 +689,10 @@
     </w:p>
     <w:p>
       <w:pPr>
-        <w:pStyle w:val="Normal"/>
         <w:numPr>
           <w:ilvl w:val="2"/>
           <w:numId w:val="2"/>
         </w:numPr>
-        <w:bidi w:val="0"/>
-        <w:jc w:val="left"/>
         <w:rPr>
           <w:rFonts w:ascii="Calibri" w:hAnsi="Calibri"/>
           <w:lang w:val="cs-CZ"/>
@@ -673,13 +708,10 @@
     </w:p>
     <w:p>
       <w:pPr>
-        <w:pStyle w:val="Normal"/>
         <w:numPr>
           <w:ilvl w:val="0"/>
           <w:numId w:val="2"/>
         </w:numPr>
-        <w:bidi w:val="0"/>
-        <w:jc w:val="left"/>
         <w:rPr>
           <w:rFonts w:ascii="Calibri" w:hAnsi="Calibri"/>
           <w:lang w:val="cs-CZ"/>
@@ -695,60 +727,56 @@
     </w:p>
     <w:p>
       <w:pPr>
-        <w:pStyle w:val="Normal"/>
         <w:numPr>
           <w:ilvl w:val="0"/>
           <w:numId w:val="2"/>
         </w:numPr>
-        <w:bidi w:val="0"/>
-        <w:jc w:val="left"/>
-        <w:rPr>
-          <w:rFonts w:ascii="Calibri" w:hAnsi="Calibri"/>
-          <w:lang w:val="cs-CZ"/>
-        </w:rPr>
-      </w:pPr>
-      <w:r>
-        <w:rPr>
-          <w:rFonts w:ascii="Calibri" w:hAnsi="Calibri"/>
-          <w:lang w:val="cs-CZ"/>
-        </w:rPr>
-        <w:t>Různé  dat. struktury mají různé časové a prostorové nároky pro různé operace</w:t>
-      </w:r>
-    </w:p>
-    <w:p>
-      <w:pPr>
-        <w:pStyle w:val="Normal"/>
-        <w:bidi w:val="0"/>
-        <w:jc w:val="left"/>
-        <w:rPr>
-          <w:rFonts w:ascii="Calibri" w:hAnsi="Calibri"/>
-          <w:lang w:val="cs-CZ"/>
-        </w:rPr>
-      </w:pPr>
-      <w:r>
-        <w:rPr>
-          <w:rFonts w:ascii="Calibri" w:hAnsi="Calibri"/>
-          <w:lang w:val="cs-CZ"/>
-        </w:rPr>
-      </w:r>
-    </w:p>
-    <w:p>
-      <w:pPr>
-        <w:pStyle w:val="Normal"/>
-        <w:bidi w:val="0"/>
-        <w:jc w:val="left"/>
-        <w:rPr>
-          <w:rFonts w:ascii="Calibri" w:hAnsi="Calibri"/>
-          <w:lang w:val="cs-CZ"/>
-        </w:rPr>
-      </w:pPr>
-      <w:r>
-        <w:rPr>
-          <w:rFonts w:ascii="Calibri" w:hAnsi="Calibri"/>
-          <w:lang w:val="cs-CZ"/>
-        </w:rPr>
+        <w:rPr>
+          <w:rFonts w:ascii="Calibri" w:hAnsi="Calibri"/>
+          <w:lang w:val="cs-CZ"/>
+        </w:rPr>
+      </w:pPr>
+      <w:proofErr w:type="gramStart"/>
+      <w:r>
+        <w:rPr>
+          <w:rFonts w:ascii="Calibri" w:hAnsi="Calibri"/>
+          <w:lang w:val="cs-CZ"/>
+        </w:rPr>
+        <w:t>Různé  dat.</w:t>
+      </w:r>
+      <w:proofErr w:type="gramEnd"/>
+      <w:r>
+        <w:rPr>
+          <w:rFonts w:ascii="Calibri" w:hAnsi="Calibri"/>
+          <w:lang w:val="cs-CZ"/>
+        </w:rPr>
+        <w:t xml:space="preserve"> struktury mají různé časové a prostorové nároky pro různé operace</w:t>
+      </w:r>
+    </w:p>
+    <w:p>
+      <w:pPr>
+        <w:rPr>
+          <w:rFonts w:ascii="Calibri" w:hAnsi="Calibri"/>
+          <w:lang w:val="cs-CZ"/>
+        </w:rPr>
+      </w:pPr>
+    </w:p>
+    <w:p>
+      <w:pPr>
+        <w:rPr>
+          <w:rFonts w:ascii="Calibri" w:hAnsi="Calibri"/>
+          <w:lang w:val="cs-CZ"/>
+        </w:rPr>
+      </w:pPr>
+      <w:r>
+        <w:rPr>
+          <w:rFonts w:ascii="Calibri" w:hAnsi="Calibri"/>
+          <w:noProof/>
+          <w:lang w:val="cs-CZ"/>
+        </w:rPr>
+        <w:lastRenderedPageBreak/>
         <w:drawing>
-          <wp:anchor behindDoc="0" distT="0" distB="0" distL="0" distR="0" simplePos="0" locked="0" layoutInCell="0" allowOverlap="1" relativeHeight="3">
+          <wp:anchor distT="0" distB="0" distL="0" distR="0" simplePos="0" relativeHeight="3" behindDoc="0" locked="0" layoutInCell="0" allowOverlap="1" wp14:anchorId="2DC316F0" wp14:editId="3053B1F5">
             <wp:simplePos x="0" y="0"/>
             <wp:positionH relativeFrom="column">
               <wp:posOffset>-142875</wp:posOffset>
@@ -759,7 +787,7 @@
             <wp:extent cx="3057525" cy="3248025"/>
             <wp:effectExtent l="0" t="0" r="0" b="0"/>
             <wp:wrapTopAndBottom/>
-            <wp:docPr id="2" name="Image2" descr=""/>
+            <wp:docPr id="2" name="Image2"/>
             <wp:cNvGraphicFramePr>
               <a:graphicFrameLocks xmlns:a="http://schemas.openxmlformats.org/drawingml/2006/main" noChangeAspect="1"/>
             </wp:cNvGraphicFramePr>
@@ -767,13 +795,13 @@
               <a:graphicData uri="http://schemas.openxmlformats.org/drawingml/2006/picture">
                 <pic:pic xmlns:pic="http://schemas.openxmlformats.org/drawingml/2006/picture">
                   <pic:nvPicPr>
-                    <pic:cNvPr id="2" name="Image2" descr=""/>
+                    <pic:cNvPr id="2" name="Image2"/>
                     <pic:cNvPicPr>
                       <a:picLocks noChangeAspect="1" noChangeArrowheads="1"/>
                     </pic:cNvPicPr>
                   </pic:nvPicPr>
                   <pic:blipFill>
-                    <a:blip r:embed="rId3"/>
+                    <a:blip r:embed="rId6"/>
                     <a:stretch>
                       <a:fillRect/>
                     </a:stretch>
@@ -792,8 +820,15 @@
             </a:graphic>
           </wp:anchor>
         </w:drawing>
+      </w:r>
+      <w:r>
+        <w:rPr>
+          <w:rFonts w:ascii="Calibri" w:hAnsi="Calibri"/>
+          <w:noProof/>
+          <w:lang w:val="cs-CZ"/>
+        </w:rPr>
         <w:drawing>
-          <wp:anchor behindDoc="0" distT="0" distB="0" distL="0" distR="0" simplePos="0" locked="0" layoutInCell="0" allowOverlap="1" relativeHeight="4">
+          <wp:anchor distT="0" distB="0" distL="0" distR="0" simplePos="0" relativeHeight="4" behindDoc="0" locked="0" layoutInCell="0" allowOverlap="1" wp14:anchorId="15DEC365" wp14:editId="1DFAC6CC">
             <wp:simplePos x="0" y="0"/>
             <wp:positionH relativeFrom="column">
               <wp:posOffset>3126105</wp:posOffset>
@@ -804,7 +839,7 @@
             <wp:extent cx="2848610" cy="304800"/>
             <wp:effectExtent l="0" t="0" r="0" b="0"/>
             <wp:wrapSquare wrapText="largest"/>
-            <wp:docPr id="3" name="Image3" descr=""/>
+            <wp:docPr id="3" name="Image3"/>
             <wp:cNvGraphicFramePr>
               <a:graphicFrameLocks xmlns:a="http://schemas.openxmlformats.org/drawingml/2006/main" noChangeAspect="1"/>
             </wp:cNvGraphicFramePr>
@@ -812,13 +847,13 @@
               <a:graphicData uri="http://schemas.openxmlformats.org/drawingml/2006/picture">
                 <pic:pic xmlns:pic="http://schemas.openxmlformats.org/drawingml/2006/picture">
                   <pic:nvPicPr>
-                    <pic:cNvPr id="3" name="Image3" descr=""/>
+                    <pic:cNvPr id="3" name="Image3"/>
                     <pic:cNvPicPr>
                       <a:picLocks noChangeAspect="1" noChangeArrowheads="1"/>
                     </pic:cNvPicPr>
                   </pic:nvPicPr>
                   <pic:blipFill>
-                    <a:blip r:embed="rId4"/>
+                    <a:blip r:embed="rId7"/>
                     <a:stretch>
                       <a:fillRect/>
                     </a:stretch>
@@ -841,9 +876,6 @@
     </w:p>
     <w:p>
       <w:pPr>
-        <w:pStyle w:val="Normal"/>
-        <w:bidi w:val="0"/>
-        <w:jc w:val="left"/>
         <w:rPr>
           <w:rFonts w:ascii="Calibri" w:hAnsi="Calibri"/>
           <w:b/>
@@ -867,13 +899,10 @@
     </w:p>
     <w:p>
       <w:pPr>
-        <w:pStyle w:val="Normal"/>
         <w:numPr>
           <w:ilvl w:val="0"/>
           <w:numId w:val="3"/>
         </w:numPr>
-        <w:bidi w:val="0"/>
-        <w:jc w:val="left"/>
         <w:rPr>
           <w:rFonts w:ascii="Calibri" w:hAnsi="Calibri"/>
           <w:lang w:val="cs-CZ"/>
@@ -889,13 +918,10 @@
     </w:p>
     <w:p>
       <w:pPr>
-        <w:pStyle w:val="Normal"/>
         <w:numPr>
           <w:ilvl w:val="0"/>
           <w:numId w:val="3"/>
         </w:numPr>
-        <w:bidi w:val="0"/>
-        <w:jc w:val="left"/>
         <w:rPr>
           <w:rFonts w:ascii="Calibri" w:hAnsi="Calibri"/>
           <w:lang w:val="cs-CZ"/>
@@ -911,13 +937,10 @@
     </w:p>
     <w:p>
       <w:pPr>
-        <w:pStyle w:val="Normal"/>
         <w:numPr>
           <w:ilvl w:val="0"/>
           <w:numId w:val="3"/>
         </w:numPr>
-        <w:bidi w:val="0"/>
-        <w:jc w:val="left"/>
         <w:rPr>
           <w:rFonts w:ascii="Calibri" w:hAnsi="Calibri"/>
           <w:lang w:val="cs-CZ"/>
@@ -933,13 +956,10 @@
     </w:p>
     <w:p>
       <w:pPr>
-        <w:pStyle w:val="Normal"/>
         <w:numPr>
           <w:ilvl w:val="0"/>
           <w:numId w:val="3"/>
         </w:numPr>
-        <w:bidi w:val="0"/>
-        <w:jc w:val="left"/>
         <w:rPr>
           <w:rFonts w:ascii="Calibri" w:hAnsi="Calibri"/>
           <w:lang w:val="cs-CZ"/>
@@ -955,13 +975,10 @@
     </w:p>
     <w:p>
       <w:pPr>
-        <w:pStyle w:val="Normal"/>
         <w:numPr>
           <w:ilvl w:val="0"/>
           <w:numId w:val="3"/>
         </w:numPr>
-        <w:bidi w:val="0"/>
-        <w:jc w:val="left"/>
         <w:rPr>
           <w:rFonts w:ascii="Calibri" w:hAnsi="Calibri"/>
           <w:lang w:val="cs-CZ"/>
@@ -977,35 +994,45 @@
     </w:p>
     <w:p>
       <w:pPr>
-        <w:pStyle w:val="Normal"/>
         <w:numPr>
           <w:ilvl w:val="0"/>
           <w:numId w:val="3"/>
         </w:numPr>
-        <w:bidi w:val="0"/>
-        <w:jc w:val="left"/>
-        <w:rPr>
-          <w:rFonts w:ascii="Calibri" w:hAnsi="Calibri"/>
-          <w:lang w:val="cs-CZ"/>
-        </w:rPr>
-      </w:pPr>
-      <w:r>
-        <w:rPr>
-          <w:rFonts w:ascii="Calibri" w:hAnsi="Calibri"/>
-          <w:lang w:val="cs-CZ"/>
-        </w:rPr>
-        <w:t>Je potřeba dávat pozor aby index nevyhledával mimo rozsah</w:t>
-      </w:r>
-    </w:p>
-    <w:p>
-      <w:pPr>
-        <w:pStyle w:val="Normal"/>
+        <w:rPr>
+          <w:rFonts w:ascii="Calibri" w:hAnsi="Calibri"/>
+          <w:lang w:val="cs-CZ"/>
+        </w:rPr>
+      </w:pPr>
+      <w:r>
+        <w:rPr>
+          <w:rFonts w:ascii="Calibri" w:hAnsi="Calibri"/>
+          <w:lang w:val="cs-CZ"/>
+        </w:rPr>
+        <w:t xml:space="preserve">Je potřeba dávat </w:t>
+      </w:r>
+      <w:proofErr w:type="gramStart"/>
+      <w:r>
+        <w:rPr>
+          <w:rFonts w:ascii="Calibri" w:hAnsi="Calibri"/>
+          <w:lang w:val="cs-CZ"/>
+        </w:rPr>
+        <w:t>pozor</w:t>
+      </w:r>
+      <w:proofErr w:type="gramEnd"/>
+      <w:r>
+        <w:rPr>
+          <w:rFonts w:ascii="Calibri" w:hAnsi="Calibri"/>
+          <w:lang w:val="cs-CZ"/>
+        </w:rPr>
+        <w:t xml:space="preserve"> aby index nevyhledával mimo rozsah</w:t>
+      </w:r>
+    </w:p>
+    <w:p>
+      <w:pPr>
         <w:numPr>
           <w:ilvl w:val="1"/>
           <w:numId w:val="3"/>
         </w:numPr>
-        <w:bidi w:val="0"/>
-        <w:jc w:val="left"/>
         <w:rPr>
           <w:rFonts w:ascii="Calibri" w:hAnsi="Calibri"/>
           <w:lang w:val="cs-CZ"/>
@@ -1021,13 +1048,10 @@
     </w:p>
     <w:p>
       <w:pPr>
-        <w:pStyle w:val="Normal"/>
         <w:numPr>
           <w:ilvl w:val="0"/>
           <w:numId w:val="3"/>
         </w:numPr>
-        <w:bidi w:val="0"/>
-        <w:jc w:val="left"/>
         <w:rPr>
           <w:rFonts w:ascii="Calibri" w:hAnsi="Calibri"/>
           <w:lang w:val="cs-CZ"/>
@@ -1043,13 +1067,10 @@
     </w:p>
     <w:p>
       <w:pPr>
-        <w:pStyle w:val="Normal"/>
         <w:numPr>
           <w:ilvl w:val="1"/>
           <w:numId w:val="3"/>
         </w:numPr>
-        <w:bidi w:val="0"/>
-        <w:jc w:val="left"/>
         <w:rPr>
           <w:rFonts w:ascii="Calibri" w:hAnsi="Calibri"/>
           <w:lang w:val="cs-CZ"/>
@@ -1065,26 +1086,14 @@
     </w:p>
     <w:p>
       <w:pPr>
-        <w:pStyle w:val="Normal"/>
-        <w:bidi w:val="0"/>
-        <w:jc w:val="left"/>
-        <w:rPr>
-          <w:rFonts w:ascii="Calibri" w:hAnsi="Calibri"/>
-          <w:lang w:val="cs-CZ"/>
-        </w:rPr>
-      </w:pPr>
-      <w:r>
-        <w:rPr>
-          <w:rFonts w:ascii="Calibri" w:hAnsi="Calibri"/>
-          <w:lang w:val="cs-CZ"/>
-        </w:rPr>
-      </w:r>
-    </w:p>
-    <w:p>
-      <w:pPr>
-        <w:pStyle w:val="Normal"/>
-        <w:bidi w:val="0"/>
-        <w:jc w:val="left"/>
+        <w:rPr>
+          <w:rFonts w:ascii="Calibri" w:hAnsi="Calibri"/>
+          <w:lang w:val="cs-CZ"/>
+        </w:rPr>
+      </w:pPr>
+    </w:p>
+    <w:p>
+      <w:pPr>
         <w:rPr>
           <w:rFonts w:ascii="Calibri" w:hAnsi="Calibri"/>
           <w:b/>
@@ -1094,6 +1103,7 @@
           <w:lang w:val="cs-CZ"/>
         </w:rPr>
       </w:pPr>
+      <w:proofErr w:type="spellStart"/>
       <w:r>
         <w:rPr>
           <w:rFonts w:ascii="Calibri" w:hAnsi="Calibri"/>
@@ -1105,16 +1115,14 @@
         </w:rPr>
         <w:t>Hashování</w:t>
       </w:r>
-    </w:p>
-    <w:p>
-      <w:pPr>
-        <w:pStyle w:val="Normal"/>
+      <w:proofErr w:type="spellEnd"/>
+    </w:p>
+    <w:p>
+      <w:pPr>
         <w:numPr>
           <w:ilvl w:val="0"/>
           <w:numId w:val="4"/>
         </w:numPr>
-        <w:bidi w:val="0"/>
-        <w:jc w:val="left"/>
         <w:rPr>
           <w:rFonts w:ascii="Calibri" w:hAnsi="Calibri"/>
           <w:lang w:val="cs-CZ"/>
@@ -1130,13 +1138,10 @@
     </w:p>
     <w:p>
       <w:pPr>
-        <w:pStyle w:val="Normal"/>
         <w:numPr>
           <w:ilvl w:val="1"/>
           <w:numId w:val="4"/>
         </w:numPr>
-        <w:bidi w:val="0"/>
-        <w:jc w:val="left"/>
         <w:rPr>
           <w:rFonts w:ascii="Calibri" w:hAnsi="Calibri"/>
           <w:lang w:val="cs-CZ"/>
@@ -1152,13 +1157,10 @@
     </w:p>
     <w:p>
       <w:pPr>
-        <w:pStyle w:val="Normal"/>
         <w:numPr>
           <w:ilvl w:val="1"/>
           <w:numId w:val="4"/>
         </w:numPr>
-        <w:bidi w:val="0"/>
-        <w:jc w:val="left"/>
         <w:rPr>
           <w:rFonts w:ascii="Calibri" w:hAnsi="Calibri"/>
           <w:lang w:val="cs-CZ"/>
@@ -1174,13 +1176,10 @@
     </w:p>
     <w:p>
       <w:pPr>
-        <w:pStyle w:val="Normal"/>
         <w:numPr>
           <w:ilvl w:val="1"/>
           <w:numId w:val="4"/>
         </w:numPr>
-        <w:bidi w:val="0"/>
-        <w:jc w:val="left"/>
         <w:rPr>
           <w:rFonts w:ascii="Calibri" w:hAnsi="Calibri"/>
           <w:lang w:val="cs-CZ"/>
@@ -1196,79 +1195,115 @@
     </w:p>
     <w:p>
       <w:pPr>
-        <w:pStyle w:val="Normal"/>
         <w:numPr>
           <w:ilvl w:val="0"/>
           <w:numId w:val="4"/>
         </w:numPr>
-        <w:bidi w:val="0"/>
-        <w:jc w:val="left"/>
-        <w:rPr>
-          <w:rFonts w:ascii="Calibri" w:hAnsi="Calibri"/>
-          <w:lang w:val="cs-CZ"/>
-        </w:rPr>
-      </w:pPr>
-      <w:r>
-        <w:rPr>
-          <w:rFonts w:ascii="Calibri" w:hAnsi="Calibri"/>
-          <w:lang w:val="cs-CZ"/>
-        </w:rPr>
-        <w:t>Využívá unikátní kódování každého prvku který slouží jako KLÍČ</w:t>
-      </w:r>
-    </w:p>
-    <w:p>
-      <w:pPr>
-        <w:pStyle w:val="Normal"/>
+        <w:rPr>
+          <w:rFonts w:ascii="Calibri" w:hAnsi="Calibri"/>
+          <w:lang w:val="cs-CZ"/>
+        </w:rPr>
+      </w:pPr>
+      <w:r>
+        <w:rPr>
+          <w:rFonts w:ascii="Calibri" w:hAnsi="Calibri"/>
+          <w:lang w:val="cs-CZ"/>
+        </w:rPr>
+        <w:t xml:space="preserve">Využívá unikátní kódování každého </w:t>
+      </w:r>
+      <w:proofErr w:type="gramStart"/>
+      <w:r>
+        <w:rPr>
+          <w:rFonts w:ascii="Calibri" w:hAnsi="Calibri"/>
+          <w:lang w:val="cs-CZ"/>
+        </w:rPr>
+        <w:t>prvku</w:t>
+      </w:r>
+      <w:proofErr w:type="gramEnd"/>
+      <w:r>
+        <w:rPr>
+          <w:rFonts w:ascii="Calibri" w:hAnsi="Calibri"/>
+          <w:lang w:val="cs-CZ"/>
+        </w:rPr>
+        <w:t xml:space="preserve"> který slouží jako KLÍČ</w:t>
+      </w:r>
+    </w:p>
+    <w:p>
+      <w:pPr>
         <w:numPr>
           <w:ilvl w:val="1"/>
           <w:numId w:val="4"/>
         </w:numPr>
-        <w:bidi w:val="0"/>
-        <w:jc w:val="left"/>
-        <w:rPr>
-          <w:rFonts w:ascii="Calibri" w:hAnsi="Calibri"/>
-          <w:lang w:val="cs-CZ"/>
-        </w:rPr>
-      </w:pPr>
-      <w:r>
-        <w:rPr>
-          <w:rFonts w:ascii="Calibri" w:hAnsi="Calibri"/>
-          <w:lang w:val="cs-CZ"/>
-        </w:rPr>
-        <w:t>Převádí (nezahashovaný) klíč libovolného typu na unikátní číselnou hodnotu (v ideálním případě)</w:t>
-      </w:r>
-    </w:p>
-    <w:p>
-      <w:pPr>
-        <w:pStyle w:val="Normal"/>
+        <w:rPr>
+          <w:rFonts w:ascii="Calibri" w:hAnsi="Calibri"/>
+          <w:lang w:val="cs-CZ"/>
+        </w:rPr>
+      </w:pPr>
+      <w:r>
+        <w:rPr>
+          <w:rFonts w:ascii="Calibri" w:hAnsi="Calibri"/>
+          <w:lang w:val="cs-CZ"/>
+        </w:rPr>
+        <w:t>Převádí (</w:t>
+      </w:r>
+      <w:proofErr w:type="spellStart"/>
+      <w:r>
+        <w:rPr>
+          <w:rFonts w:ascii="Calibri" w:hAnsi="Calibri"/>
+          <w:lang w:val="cs-CZ"/>
+        </w:rPr>
+        <w:t>nezahashovaný</w:t>
+      </w:r>
+      <w:proofErr w:type="spellEnd"/>
+      <w:r>
+        <w:rPr>
+          <w:rFonts w:ascii="Calibri" w:hAnsi="Calibri"/>
+          <w:lang w:val="cs-CZ"/>
+        </w:rPr>
+        <w:t>) klíč libovolného typu na unikátní číselnou hodnotu (v ideálním případě)</w:t>
+      </w:r>
+    </w:p>
+    <w:p>
+      <w:pPr>
         <w:numPr>
           <w:ilvl w:val="1"/>
           <w:numId w:val="4"/>
         </w:numPr>
-        <w:bidi w:val="0"/>
-        <w:jc w:val="left"/>
-        <w:rPr>
-          <w:rFonts w:ascii="Calibri" w:hAnsi="Calibri"/>
-          <w:lang w:val="cs-CZ"/>
-        </w:rPr>
-      </w:pPr>
-      <w:r>
-        <w:rPr>
-          <w:rFonts w:ascii="Calibri" w:hAnsi="Calibri"/>
-          <w:lang w:val="cs-CZ"/>
-        </w:rPr>
-        <w:t>V praxi nemusí být vždy možné mít unikátní hash pro každý prvek</w:t>
-      </w:r>
-    </w:p>
-    <w:p>
-      <w:pPr>
-        <w:pStyle w:val="Normal"/>
+        <w:rPr>
+          <w:rFonts w:ascii="Calibri" w:hAnsi="Calibri"/>
+          <w:lang w:val="cs-CZ"/>
+        </w:rPr>
+      </w:pPr>
+      <w:r>
+        <w:rPr>
+          <w:rFonts w:ascii="Calibri" w:hAnsi="Calibri"/>
+          <w:lang w:val="cs-CZ"/>
+        </w:rPr>
+        <w:t xml:space="preserve">V praxi nemusí být vždy možné mít unikátní </w:t>
+      </w:r>
+      <w:proofErr w:type="spellStart"/>
+      <w:r>
+        <w:rPr>
+          <w:rFonts w:ascii="Calibri" w:hAnsi="Calibri"/>
+          <w:lang w:val="cs-CZ"/>
+        </w:rPr>
+        <w:t>hash</w:t>
+      </w:r>
+      <w:proofErr w:type="spellEnd"/>
+      <w:r>
+        <w:rPr>
+          <w:rFonts w:ascii="Calibri" w:hAnsi="Calibri"/>
+          <w:lang w:val="cs-CZ"/>
+        </w:rPr>
+        <w:t xml:space="preserve"> pro každý prvek</w:t>
+      </w:r>
+    </w:p>
+    <w:p>
+      <w:pPr>
         <w:numPr>
           <w:ilvl w:val="2"/>
           <w:numId w:val="4"/>
         </w:numPr>
-        <w:bidi w:val="0"/>
-        <w:jc w:val="left"/>
         <w:rPr>
           <w:rFonts w:ascii="Calibri" w:hAnsi="Calibri"/>
           <w:lang w:val="cs-CZ"/>
@@ -1284,13 +1319,10 @@
     </w:p>
     <w:p>
       <w:pPr>
-        <w:pStyle w:val="Normal"/>
         <w:numPr>
           <w:ilvl w:val="2"/>
           <w:numId w:val="4"/>
         </w:numPr>
-        <w:bidi w:val="0"/>
-        <w:jc w:val="left"/>
         <w:rPr>
           <w:rFonts w:ascii="Calibri" w:hAnsi="Calibri"/>
           <w:lang w:val="cs-CZ"/>
@@ -1306,13 +1338,10 @@
     </w:p>
     <w:p>
       <w:pPr>
-        <w:pStyle w:val="Normal"/>
         <w:numPr>
           <w:ilvl w:val="2"/>
           <w:numId w:val="4"/>
         </w:numPr>
-        <w:bidi w:val="0"/>
-        <w:jc w:val="left"/>
         <w:rPr>
           <w:rFonts w:ascii="Calibri" w:hAnsi="Calibri"/>
           <w:lang w:val="cs-CZ"/>
@@ -1328,35 +1357,46 @@
     </w:p>
     <w:p>
       <w:pPr>
-        <w:pStyle w:val="Normal"/>
         <w:numPr>
           <w:ilvl w:val="0"/>
           <w:numId w:val="4"/>
         </w:numPr>
-        <w:bidi w:val="0"/>
-        <w:jc w:val="left"/>
-        <w:rPr>
-          <w:rFonts w:ascii="Calibri" w:hAnsi="Calibri"/>
-          <w:lang w:val="cs-CZ"/>
-        </w:rPr>
-      </w:pPr>
-      <w:r>
-        <w:rPr>
-          <w:rFonts w:ascii="Calibri" w:hAnsi="Calibri"/>
-          <w:lang w:val="cs-CZ"/>
-        </w:rPr>
-        <w:t>Dobrá hashovací funkce s řešením kolizí bude mít časovou konstantu pro vykonávání operací O(1)</w:t>
-      </w:r>
-    </w:p>
-    <w:p>
-      <w:pPr>
-        <w:pStyle w:val="Normal"/>
+        <w:rPr>
+          <w:rFonts w:ascii="Calibri" w:hAnsi="Calibri"/>
+          <w:lang w:val="cs-CZ"/>
+        </w:rPr>
+      </w:pPr>
+      <w:r>
+        <w:rPr>
+          <w:rFonts w:ascii="Calibri" w:hAnsi="Calibri"/>
+          <w:lang w:val="cs-CZ"/>
+        </w:rPr>
+        <w:lastRenderedPageBreak/>
+        <w:t xml:space="preserve">Dobrá hashovací funkce s řešením kolizí bude mít časovou konstantu pro vykonávání operací </w:t>
+      </w:r>
+      <w:proofErr w:type="gramStart"/>
+      <w:r>
+        <w:rPr>
+          <w:rFonts w:ascii="Calibri" w:hAnsi="Calibri"/>
+          <w:lang w:val="cs-CZ"/>
+        </w:rPr>
+        <w:t>O(</w:t>
+      </w:r>
+      <w:proofErr w:type="gramEnd"/>
+      <w:r>
+        <w:rPr>
+          <w:rFonts w:ascii="Calibri" w:hAnsi="Calibri"/>
+          <w:lang w:val="cs-CZ"/>
+        </w:rPr>
+        <w:t>1)</w:t>
+      </w:r>
+    </w:p>
+    <w:p>
+      <w:pPr>
         <w:numPr>
           <w:ilvl w:val="0"/>
           <w:numId w:val="4"/>
         </w:numPr>
-        <w:bidi w:val="0"/>
-        <w:jc w:val="left"/>
         <w:rPr>
           <w:rFonts w:ascii="Calibri" w:hAnsi="Calibri"/>
           <w:lang w:val="cs-CZ"/>
@@ -1372,13 +1412,10 @@
     </w:p>
     <w:p>
       <w:pPr>
-        <w:pStyle w:val="Normal"/>
         <w:numPr>
           <w:ilvl w:val="1"/>
           <w:numId w:val="4"/>
         </w:numPr>
-        <w:bidi w:val="0"/>
-        <w:jc w:val="left"/>
         <w:rPr>
           <w:rFonts w:ascii="Calibri" w:hAnsi="Calibri"/>
           <w:lang w:val="cs-CZ"/>
@@ -1394,65 +1431,98 @@
     </w:p>
     <w:p>
       <w:pPr>
-        <w:pStyle w:val="Normal"/>
         <w:numPr>
           <w:ilvl w:val="2"/>
           <w:numId w:val="4"/>
         </w:numPr>
-        <w:bidi w:val="0"/>
-        <w:jc w:val="left"/>
-        <w:rPr>
-          <w:rFonts w:ascii="Calibri" w:hAnsi="Calibri"/>
-          <w:lang w:val="cs-CZ"/>
-        </w:rPr>
-      </w:pPr>
-      <w:r>
-        <w:rPr>
-          <w:rFonts w:ascii="Calibri" w:hAnsi="Calibri"/>
-          <w:lang w:val="cs-CZ"/>
-        </w:rPr>
-        <w:t>Spočítáme hash pro každé jméno a použijeme jako index</w:t>
-      </w:r>
-    </w:p>
-    <w:p>
-      <w:pPr>
-        <w:pStyle w:val="Normal"/>
+        <w:rPr>
+          <w:rFonts w:ascii="Calibri" w:hAnsi="Calibri"/>
+          <w:lang w:val="cs-CZ"/>
+        </w:rPr>
+      </w:pPr>
+      <w:r>
+        <w:rPr>
+          <w:rFonts w:ascii="Calibri" w:hAnsi="Calibri"/>
+          <w:lang w:val="cs-CZ"/>
+        </w:rPr>
+        <w:t xml:space="preserve">Spočítáme </w:t>
+      </w:r>
+      <w:proofErr w:type="spellStart"/>
+      <w:r>
+        <w:rPr>
+          <w:rFonts w:ascii="Calibri" w:hAnsi="Calibri"/>
+          <w:lang w:val="cs-CZ"/>
+        </w:rPr>
+        <w:t>hash</w:t>
+      </w:r>
+      <w:proofErr w:type="spellEnd"/>
+      <w:r>
+        <w:rPr>
+          <w:rFonts w:ascii="Calibri" w:hAnsi="Calibri"/>
+          <w:lang w:val="cs-CZ"/>
+        </w:rPr>
+        <w:t xml:space="preserve"> pro každé jméno a použijeme jako index</w:t>
+      </w:r>
+    </w:p>
+    <w:p>
+      <w:pPr>
         <w:numPr>
           <w:ilvl w:val="2"/>
           <w:numId w:val="4"/>
         </w:numPr>
-        <w:bidi w:val="0"/>
-        <w:jc w:val="left"/>
-        <w:rPr>
-          <w:rFonts w:ascii="Calibri" w:hAnsi="Calibri"/>
-          <w:lang w:val="cs-CZ"/>
-        </w:rPr>
-      </w:pPr>
-      <w:r>
-        <w:rPr>
-          <w:rFonts w:ascii="Calibri" w:hAnsi="Calibri"/>
-          <w:lang w:val="cs-CZ"/>
-        </w:rPr>
-        <w:t>Pro vyhledání se spočítá hash pro vyhledávané jméno a zpřístupní se v tabulce podle hashe</w:t>
-      </w:r>
-    </w:p>
-    <w:p>
-      <w:pPr>
-        <w:pStyle w:val="Normal"/>
-        <w:bidi w:val="0"/>
-        <w:jc w:val="left"/>
-        <w:rPr>
-          <w:rFonts w:ascii="Calibri" w:hAnsi="Calibri"/>
-          <w:lang w:val="cs-CZ"/>
-        </w:rPr>
-      </w:pPr>
-      <w:r>
-        <w:rPr>
-          <w:rFonts w:ascii="Calibri" w:hAnsi="Calibri"/>
+        <w:rPr>
+          <w:rFonts w:ascii="Calibri" w:hAnsi="Calibri"/>
+          <w:lang w:val="cs-CZ"/>
+        </w:rPr>
+      </w:pPr>
+      <w:r>
+        <w:rPr>
+          <w:rFonts w:ascii="Calibri" w:hAnsi="Calibri"/>
+          <w:lang w:val="cs-CZ"/>
+        </w:rPr>
+        <w:t xml:space="preserve">Pro vyhledání se spočítá </w:t>
+      </w:r>
+      <w:proofErr w:type="spellStart"/>
+      <w:r>
+        <w:rPr>
+          <w:rFonts w:ascii="Calibri" w:hAnsi="Calibri"/>
+          <w:lang w:val="cs-CZ"/>
+        </w:rPr>
+        <w:t>hash</w:t>
+      </w:r>
+      <w:proofErr w:type="spellEnd"/>
+      <w:r>
+        <w:rPr>
+          <w:rFonts w:ascii="Calibri" w:hAnsi="Calibri"/>
+          <w:lang w:val="cs-CZ"/>
+        </w:rPr>
+        <w:t xml:space="preserve"> pro vyhledávané jméno a zpřístupní se v tabulce podle </w:t>
+      </w:r>
+      <w:proofErr w:type="spellStart"/>
+      <w:r>
+        <w:rPr>
+          <w:rFonts w:ascii="Calibri" w:hAnsi="Calibri"/>
+          <w:lang w:val="cs-CZ"/>
+        </w:rPr>
+        <w:t>hashe</w:t>
+      </w:r>
+      <w:proofErr w:type="spellEnd"/>
+    </w:p>
+    <w:p>
+      <w:pPr>
+        <w:rPr>
+          <w:rFonts w:ascii="Calibri" w:hAnsi="Calibri"/>
+          <w:lang w:val="cs-CZ"/>
+        </w:rPr>
+      </w:pPr>
+      <w:r>
+        <w:rPr>
+          <w:rFonts w:ascii="Calibri" w:hAnsi="Calibri"/>
+          <w:noProof/>
           <w:lang w:val="cs-CZ"/>
         </w:rPr>
         <w:drawing>
-          <wp:anchor behindDoc="0" distT="0" distB="0" distL="0" distR="0" simplePos="0" locked="0" layoutInCell="0" allowOverlap="1" relativeHeight="2">
+          <wp:anchor distT="0" distB="0" distL="0" distR="0" simplePos="0" relativeHeight="2" behindDoc="0" locked="0" layoutInCell="0" allowOverlap="1" wp14:anchorId="38A93010" wp14:editId="4DA5B93E">
             <wp:simplePos x="0" y="0"/>
             <wp:positionH relativeFrom="column">
               <wp:posOffset>868680</wp:posOffset>
@@ -1463,7 +1533,7 @@
             <wp:extent cx="4229735" cy="3476625"/>
             <wp:effectExtent l="0" t="0" r="0" b="0"/>
             <wp:wrapTopAndBottom/>
-            <wp:docPr id="4" name="Image1" descr=""/>
+            <wp:docPr id="4" name="Image1"/>
             <wp:cNvGraphicFramePr>
               <a:graphicFrameLocks xmlns:a="http://schemas.openxmlformats.org/drawingml/2006/main" noChangeAspect="1"/>
             </wp:cNvGraphicFramePr>
@@ -1471,13 +1541,13 @@
               <a:graphicData uri="http://schemas.openxmlformats.org/drawingml/2006/picture">
                 <pic:pic xmlns:pic="http://schemas.openxmlformats.org/drawingml/2006/picture">
                   <pic:nvPicPr>
-                    <pic:cNvPr id="4" name="Image1" descr=""/>
+                    <pic:cNvPr id="4" name="Image1"/>
                     <pic:cNvPicPr>
                       <a:picLocks noChangeAspect="1" noChangeArrowheads="1"/>
                     </pic:cNvPicPr>
                   </pic:nvPicPr>
                   <pic:blipFill>
-                    <a:blip r:embed="rId5"/>
+                    <a:blip r:embed="rId8"/>
                     <a:stretch>
                       <a:fillRect/>
                     </a:stretch>
@@ -1500,43 +1570,22 @@
     </w:p>
     <w:p>
       <w:pPr>
-        <w:pStyle w:val="Normal"/>
-        <w:bidi w:val="0"/>
-        <w:jc w:val="left"/>
-        <w:rPr>
-          <w:rFonts w:ascii="Calibri" w:hAnsi="Calibri"/>
-          <w:lang w:val="cs-CZ"/>
-        </w:rPr>
-      </w:pPr>
-      <w:r>
-        <w:rPr>
-          <w:rFonts w:ascii="Calibri" w:hAnsi="Calibri"/>
-          <w:lang w:val="cs-CZ"/>
-        </w:rPr>
-      </w:r>
-    </w:p>
-    <w:p>
-      <w:pPr>
-        <w:pStyle w:val="Normal"/>
-        <w:bidi w:val="0"/>
-        <w:jc w:val="left"/>
-        <w:rPr>
-          <w:rFonts w:ascii="Calibri" w:hAnsi="Calibri"/>
-          <w:lang w:val="cs-CZ"/>
-        </w:rPr>
-      </w:pPr>
-      <w:r>
-        <w:rPr>
-          <w:rFonts w:ascii="Calibri" w:hAnsi="Calibri"/>
-          <w:lang w:val="cs-CZ"/>
-        </w:rPr>
-      </w:r>
-    </w:p>
-    <w:p>
-      <w:pPr>
-        <w:pStyle w:val="Normal"/>
-        <w:bidi w:val="0"/>
-        <w:jc w:val="left"/>
+        <w:rPr>
+          <w:rFonts w:ascii="Calibri" w:hAnsi="Calibri"/>
+          <w:lang w:val="cs-CZ"/>
+        </w:rPr>
+      </w:pPr>
+    </w:p>
+    <w:p>
+      <w:pPr>
+        <w:rPr>
+          <w:rFonts w:ascii="Calibri" w:hAnsi="Calibri"/>
+          <w:lang w:val="cs-CZ"/>
+        </w:rPr>
+      </w:pPr>
+    </w:p>
+    <w:p>
+      <w:pPr>
         <w:rPr>
           <w:rFonts w:ascii="Calibri" w:hAnsi="Calibri"/>
           <w:b/>
@@ -1560,13 +1609,10 @@
     </w:p>
     <w:p>
       <w:pPr>
-        <w:pStyle w:val="Normal"/>
         <w:numPr>
           <w:ilvl w:val="0"/>
           <w:numId w:val="5"/>
         </w:numPr>
-        <w:bidi w:val="0"/>
-        <w:jc w:val="left"/>
         <w:rPr>
           <w:rFonts w:ascii="Calibri" w:hAnsi="Calibri"/>
           <w:lang w:val="cs-CZ"/>
@@ -1582,35 +1628,54 @@
     </w:p>
     <w:p>
       <w:pPr>
-        <w:pStyle w:val="Normal"/>
         <w:numPr>
           <w:ilvl w:val="0"/>
           <w:numId w:val="5"/>
         </w:numPr>
-        <w:bidi w:val="0"/>
-        <w:jc w:val="left"/>
-        <w:rPr>
-          <w:rFonts w:ascii="Calibri" w:hAnsi="Calibri"/>
-          <w:lang w:val="cs-CZ"/>
-        </w:rPr>
-      </w:pPr>
-      <w:r>
-        <w:rPr>
-          <w:rFonts w:ascii="Calibri" w:hAnsi="Calibri"/>
-          <w:lang w:val="cs-CZ"/>
-        </w:rPr>
-        <w:t>V DICTIONARY je většínout String</w:t>
-      </w:r>
-    </w:p>
-    <w:p>
-      <w:pPr>
-        <w:pStyle w:val="Normal"/>
+        <w:rPr>
+          <w:rFonts w:ascii="Calibri" w:hAnsi="Calibri"/>
+          <w:lang w:val="cs-CZ"/>
+        </w:rPr>
+      </w:pPr>
+      <w:r>
+        <w:rPr>
+          <w:rFonts w:ascii="Calibri" w:hAnsi="Calibri"/>
+          <w:lang w:val="cs-CZ"/>
+        </w:rPr>
+        <w:t xml:space="preserve">V DICTIONARY je </w:t>
+      </w:r>
+      <w:proofErr w:type="spellStart"/>
+      <w:r>
+        <w:rPr>
+          <w:rFonts w:ascii="Calibri" w:hAnsi="Calibri"/>
+          <w:lang w:val="cs-CZ"/>
+        </w:rPr>
+        <w:t>většínout</w:t>
+      </w:r>
+      <w:proofErr w:type="spellEnd"/>
+      <w:r>
+        <w:rPr>
+          <w:rFonts w:ascii="Calibri" w:hAnsi="Calibri"/>
+          <w:lang w:val="cs-CZ"/>
+        </w:rPr>
+        <w:t xml:space="preserve"> </w:t>
+      </w:r>
+      <w:proofErr w:type="spellStart"/>
+      <w:r>
+        <w:rPr>
+          <w:rFonts w:ascii="Calibri" w:hAnsi="Calibri"/>
+          <w:lang w:val="cs-CZ"/>
+        </w:rPr>
+        <w:t>String</w:t>
+      </w:r>
+      <w:proofErr w:type="spellEnd"/>
+    </w:p>
+    <w:p>
+      <w:pPr>
         <w:numPr>
           <w:ilvl w:val="0"/>
           <w:numId w:val="5"/>
         </w:numPr>
-        <w:bidi w:val="0"/>
-        <w:jc w:val="left"/>
         <w:rPr>
           <w:rFonts w:ascii="Calibri" w:hAnsi="Calibri"/>
           <w:lang w:val="cs-CZ"/>
@@ -1626,13 +1691,10 @@
     </w:p>
     <w:p>
       <w:pPr>
-        <w:pStyle w:val="Normal"/>
         <w:numPr>
           <w:ilvl w:val="0"/>
           <w:numId w:val="5"/>
         </w:numPr>
-        <w:bidi w:val="0"/>
-        <w:jc w:val="left"/>
         <w:rPr>
           <w:rFonts w:ascii="Calibri" w:hAnsi="Calibri"/>
           <w:lang w:val="cs-CZ"/>
@@ -1647,21 +1709,22 @@
       </w:r>
     </w:p>
     <w:sectPr>
-      <w:type w:val="nextPage"/>
       <w:pgSz w:w="12240" w:h="15840"/>
-      <w:pgMar w:left="1134" w:right="1134" w:gutter="0" w:header="0" w:top="1134" w:footer="0" w:bottom="1134"/>
-      <w:pgNumType w:fmt="decimal"/>
-      <w:formProt w:val="false"/>
-      <w:textDirection w:val="lrTb"/>
-      <w:docGrid w:type="default" w:linePitch="100" w:charSpace="0"/>
+      <w:pgMar w:top="1134" w:right="1134" w:bottom="1134" w:left="1134" w:header="0" w:footer="0" w:gutter="0"/>
+      <w:cols w:space="720"/>
+      <w:formProt w:val="0"/>
+      <w:docGrid w:linePitch="100"/>
     </w:sectPr>
   </w:body>
 </w:document>
 </file>
 
 <file path=word/numbering.xml><?xml version="1.0" encoding="utf-8"?>
-<w:numbering xmlns:w="http://schemas.openxmlformats.org/wordprocessingml/2006/main" xmlns:o="urn:schemas-microsoft-com:office:office" xmlns:r="http://schemas.openxmlformats.org/officeDocument/2006/relationships" xmlns:v="urn:schemas-microsoft-com:vml" xmlns:mc="http://schemas.openxmlformats.org/markup-compatibility/2006" xmlns:w14="http://schemas.microsoft.com/office/word/2010/wordml" mc:Ignorable="w14">
-  <w:abstractNum w:abstractNumId="1">
+<w:numbering xmlns:wpc="http://schemas.microsoft.com/office/word/2010/wordprocessingCanvas" xmlns:cx="http://schemas.microsoft.com/office/drawing/2014/chartex" xmlns:cx1="http://schemas.microsoft.com/office/drawing/2015/9/8/chartex" xmlns:cx2="http://schemas.microsoft.com/office/drawing/2015/10/21/chartex" xmlns:cx3="http://schemas.microsoft.com/office/drawing/2016/5/9/chartex" xmlns:cx4="http://schemas.microsoft.com/office/drawing/2016/5/10/chartex" xmlns:cx5="http://schemas.microsoft.com/office/drawing/2016/5/11/chartex" xmlns:cx6="http://schemas.microsoft.com/office/drawing/2016/5/12/chartex" xmlns:cx7="http://schemas.microsoft.com/office/drawing/2016/5/13/chartex" xmlns:cx8="http://schemas.microsoft.com/office/drawing/2016/5/14/chartex" xmlns:mc="http://schemas.openxmlformats.org/markup-compatibility/2006" xmlns:aink="http://schemas.microsoft.com/office/drawing/2016/ink" xmlns:am3d="http://schemas.microsoft.com/office/drawing/2017/model3d" xmlns:o="urn:schemas-microsoft-com:office:office" xmlns:oel="http://schemas.microsoft.com/office/2019/extlst" xmlns:r="http://schemas.openxmlformats.org/officeDocument/2006/relationships" xmlns:m="http://schemas.openxmlformats.org/officeDocument/2006/math" xmlns:v="urn:schemas-microsoft-com:vml" xmlns:wp14="http://schemas.microsoft.com/office/word/2010/wordprocessingDrawing" xmlns:wp="http://schemas.openxmlformats.org/drawingml/2006/wordprocessingDrawing" xmlns:w10="urn:schemas-microsoft-com:office:word" xmlns:w="http://schemas.openxmlformats.org/wordprocessingml/2006/main" xmlns:w14="http://schemas.microsoft.com/office/word/2010/wordml" xmlns:w15="http://schemas.microsoft.com/office/word/2012/wordml" xmlns:w16cex="http://schemas.microsoft.com/office/word/2018/wordml/cex" xmlns:w16cid="http://schemas.microsoft.com/office/word/2016/wordml/cid" xmlns:w16="http://schemas.microsoft.com/office/word/2018/wordml" xmlns:w16du="http://schemas.microsoft.com/office/word/2023/wordml/word16du" xmlns:w16sdtdh="http://schemas.microsoft.com/office/word/2020/wordml/sdtdatahash" xmlns:w16se="http://schemas.microsoft.com/office/word/2015/wordml/symex" xmlns:wpg="http://schemas.microsoft.com/office/word/2010/wordprocessingGroup" xmlns:wpi="http://schemas.microsoft.com/office/word/2010/wordprocessingInk" xmlns:wne="http://schemas.microsoft.com/office/word/2006/wordml" xmlns:wps="http://schemas.microsoft.com/office/word/2010/wordprocessingShape" mc:Ignorable="w14 w15 w16se w16cid w16 w16cex w16sdtdh wp14">
+  <w:abstractNum w:abstractNumId="0" w15:restartNumberingAfterBreak="0">
+    <w:nsid w:val="0D0650BF"/>
+    <w:multiLevelType w:val="multilevel"/>
+    <w:tmpl w:val="E0140176"/>
     <w:lvl w:ilvl="0">
       <w:start w:val="1"/>
       <w:numFmt w:val="bullet"/>
@@ -1798,7 +1861,10 @@
       </w:rPr>
     </w:lvl>
   </w:abstractNum>
-  <w:abstractNum w:abstractNumId="2">
+  <w:abstractNum w:abstractNumId="1" w15:restartNumberingAfterBreak="0">
+    <w:nsid w:val="28B4326A"/>
+    <w:multiLevelType w:val="multilevel"/>
+    <w:tmpl w:val="9A506444"/>
     <w:lvl w:ilvl="0">
       <w:start w:val="1"/>
       <w:numFmt w:val="bullet"/>
@@ -1935,7 +2001,10 @@
       </w:rPr>
     </w:lvl>
   </w:abstractNum>
-  <w:abstractNum w:abstractNumId="3">
+  <w:abstractNum w:abstractNumId="2" w15:restartNumberingAfterBreak="0">
+    <w:nsid w:val="396D4558"/>
+    <w:multiLevelType w:val="multilevel"/>
+    <w:tmpl w:val="194E310C"/>
     <w:lvl w:ilvl="0">
       <w:start w:val="1"/>
       <w:numFmt w:val="bullet"/>
@@ -2072,7 +2141,10 @@
       </w:rPr>
     </w:lvl>
   </w:abstractNum>
-  <w:abstractNum w:abstractNumId="4">
+  <w:abstractNum w:abstractNumId="3" w15:restartNumberingAfterBreak="0">
+    <w:nsid w:val="3A660C2D"/>
+    <w:multiLevelType w:val="multilevel"/>
+    <w:tmpl w:val="7FBCD382"/>
     <w:lvl w:ilvl="0">
       <w:start w:val="1"/>
       <w:numFmt w:val="bullet"/>
@@ -2209,144 +2281,10 @@
       </w:rPr>
     </w:lvl>
   </w:abstractNum>
-  <w:abstractNum w:abstractNumId="5">
-    <w:lvl w:ilvl="0">
-      <w:start w:val="1"/>
-      <w:numFmt w:val="bullet"/>
-      <w:lvlText w:val=""/>
-      <w:lvlJc w:val="left"/>
-      <w:pPr>
-        <w:tabs>
-          <w:tab w:val="num" w:pos="720"/>
-        </w:tabs>
-        <w:ind w:left="720" w:hanging="360"/>
-      </w:pPr>
-      <w:rPr>
-        <w:rFonts w:ascii="Symbol" w:hAnsi="Symbol" w:cs="Symbol" w:hint="default"/>
-      </w:rPr>
-    </w:lvl>
-    <w:lvl w:ilvl="1">
-      <w:start w:val="1"/>
-      <w:numFmt w:val="bullet"/>
-      <w:lvlText w:val="◦"/>
-      <w:lvlJc w:val="left"/>
-      <w:pPr>
-        <w:tabs>
-          <w:tab w:val="num" w:pos="1080"/>
-        </w:tabs>
-        <w:ind w:left="1080" w:hanging="360"/>
-      </w:pPr>
-      <w:rPr>
-        <w:rFonts w:ascii="OpenSymbol" w:hAnsi="OpenSymbol" w:cs="OpenSymbol" w:hint="default"/>
-      </w:rPr>
-    </w:lvl>
-    <w:lvl w:ilvl="2">
-      <w:start w:val="1"/>
-      <w:numFmt w:val="bullet"/>
-      <w:lvlText w:val="▪"/>
-      <w:lvlJc w:val="left"/>
-      <w:pPr>
-        <w:tabs>
-          <w:tab w:val="num" w:pos="1440"/>
-        </w:tabs>
-        <w:ind w:left="1440" w:hanging="360"/>
-      </w:pPr>
-      <w:rPr>
-        <w:rFonts w:ascii="OpenSymbol" w:hAnsi="OpenSymbol" w:cs="OpenSymbol" w:hint="default"/>
-      </w:rPr>
-    </w:lvl>
-    <w:lvl w:ilvl="3">
-      <w:start w:val="1"/>
-      <w:numFmt w:val="bullet"/>
-      <w:lvlText w:val=""/>
-      <w:lvlJc w:val="left"/>
-      <w:pPr>
-        <w:tabs>
-          <w:tab w:val="num" w:pos="1800"/>
-        </w:tabs>
-        <w:ind w:left="1800" w:hanging="360"/>
-      </w:pPr>
-      <w:rPr>
-        <w:rFonts w:ascii="Symbol" w:hAnsi="Symbol" w:cs="Symbol" w:hint="default"/>
-      </w:rPr>
-    </w:lvl>
-    <w:lvl w:ilvl="4">
-      <w:start w:val="1"/>
-      <w:numFmt w:val="bullet"/>
-      <w:lvlText w:val="◦"/>
-      <w:lvlJc w:val="left"/>
-      <w:pPr>
-        <w:tabs>
-          <w:tab w:val="num" w:pos="2160"/>
-        </w:tabs>
-        <w:ind w:left="2160" w:hanging="360"/>
-      </w:pPr>
-      <w:rPr>
-        <w:rFonts w:ascii="OpenSymbol" w:hAnsi="OpenSymbol" w:cs="OpenSymbol" w:hint="default"/>
-      </w:rPr>
-    </w:lvl>
-    <w:lvl w:ilvl="5">
-      <w:start w:val="1"/>
-      <w:numFmt w:val="bullet"/>
-      <w:lvlText w:val="▪"/>
-      <w:lvlJc w:val="left"/>
-      <w:pPr>
-        <w:tabs>
-          <w:tab w:val="num" w:pos="2520"/>
-        </w:tabs>
-        <w:ind w:left="2520" w:hanging="360"/>
-      </w:pPr>
-      <w:rPr>
-        <w:rFonts w:ascii="OpenSymbol" w:hAnsi="OpenSymbol" w:cs="OpenSymbol" w:hint="default"/>
-      </w:rPr>
-    </w:lvl>
-    <w:lvl w:ilvl="6">
-      <w:start w:val="1"/>
-      <w:numFmt w:val="bullet"/>
-      <w:lvlText w:val=""/>
-      <w:lvlJc w:val="left"/>
-      <w:pPr>
-        <w:tabs>
-          <w:tab w:val="num" w:pos="2880"/>
-        </w:tabs>
-        <w:ind w:left="2880" w:hanging="360"/>
-      </w:pPr>
-      <w:rPr>
-        <w:rFonts w:ascii="Symbol" w:hAnsi="Symbol" w:cs="Symbol" w:hint="default"/>
-      </w:rPr>
-    </w:lvl>
-    <w:lvl w:ilvl="7">
-      <w:start w:val="1"/>
-      <w:numFmt w:val="bullet"/>
-      <w:lvlText w:val="◦"/>
-      <w:lvlJc w:val="left"/>
-      <w:pPr>
-        <w:tabs>
-          <w:tab w:val="num" w:pos="3240"/>
-        </w:tabs>
-        <w:ind w:left="3240" w:hanging="360"/>
-      </w:pPr>
-      <w:rPr>
-        <w:rFonts w:ascii="OpenSymbol" w:hAnsi="OpenSymbol" w:cs="OpenSymbol" w:hint="default"/>
-      </w:rPr>
-    </w:lvl>
-    <w:lvl w:ilvl="8">
-      <w:start w:val="1"/>
-      <w:numFmt w:val="bullet"/>
-      <w:lvlText w:val="▪"/>
-      <w:lvlJc w:val="left"/>
-      <w:pPr>
-        <w:tabs>
-          <w:tab w:val="num" w:pos="3600"/>
-        </w:tabs>
-        <w:ind w:left="3600" w:hanging="360"/>
-      </w:pPr>
-      <w:rPr>
-        <w:rFonts w:ascii="OpenSymbol" w:hAnsi="OpenSymbol" w:cs="OpenSymbol" w:hint="default"/>
-      </w:rPr>
-    </w:lvl>
-  </w:abstractNum>
-  <w:abstractNum w:abstractNumId="6">
+  <w:abstractNum w:abstractNumId="4" w15:restartNumberingAfterBreak="0">
+    <w:nsid w:val="559F06BB"/>
+    <w:multiLevelType w:val="multilevel"/>
+    <w:tmpl w:val="D3308CEC"/>
     <w:lvl w:ilvl="0">
       <w:start w:val="1"/>
       <w:numFmt w:val="none"/>
@@ -2357,7 +2295,7 @@
         <w:tabs>
           <w:tab w:val="num" w:pos="0"/>
         </w:tabs>
-        <w:ind w:left="0" w:hanging="0"/>
+        <w:ind w:left="0" w:firstLine="0"/>
       </w:pPr>
     </w:lvl>
     <w:lvl w:ilvl="1">
@@ -2370,7 +2308,7 @@
         <w:tabs>
           <w:tab w:val="num" w:pos="0"/>
         </w:tabs>
-        <w:ind w:left="0" w:hanging="0"/>
+        <w:ind w:left="0" w:firstLine="0"/>
       </w:pPr>
     </w:lvl>
     <w:lvl w:ilvl="2">
@@ -2383,7 +2321,7 @@
         <w:tabs>
           <w:tab w:val="num" w:pos="0"/>
         </w:tabs>
-        <w:ind w:left="0" w:hanging="0"/>
+        <w:ind w:left="0" w:firstLine="0"/>
       </w:pPr>
     </w:lvl>
     <w:lvl w:ilvl="3">
@@ -2396,7 +2334,7 @@
         <w:tabs>
           <w:tab w:val="num" w:pos="0"/>
         </w:tabs>
-        <w:ind w:left="0" w:hanging="0"/>
+        <w:ind w:left="0" w:firstLine="0"/>
       </w:pPr>
     </w:lvl>
     <w:lvl w:ilvl="4">
@@ -2409,7 +2347,7 @@
         <w:tabs>
           <w:tab w:val="num" w:pos="0"/>
         </w:tabs>
-        <w:ind w:left="0" w:hanging="0"/>
+        <w:ind w:left="0" w:firstLine="0"/>
       </w:pPr>
     </w:lvl>
     <w:lvl w:ilvl="5">
@@ -2422,7 +2360,7 @@
         <w:tabs>
           <w:tab w:val="num" w:pos="0"/>
         </w:tabs>
-        <w:ind w:left="0" w:hanging="0"/>
+        <w:ind w:left="0" w:firstLine="0"/>
       </w:pPr>
     </w:lvl>
     <w:lvl w:ilvl="6">
@@ -2435,7 +2373,7 @@
         <w:tabs>
           <w:tab w:val="num" w:pos="0"/>
         </w:tabs>
-        <w:ind w:left="0" w:hanging="0"/>
+        <w:ind w:left="0" w:firstLine="0"/>
       </w:pPr>
     </w:lvl>
     <w:lvl w:ilvl="7">
@@ -2448,7 +2386,7 @@
         <w:tabs>
           <w:tab w:val="num" w:pos="0"/>
         </w:tabs>
-        <w:ind w:left="0" w:hanging="0"/>
+        <w:ind w:left="0" w:firstLine="0"/>
       </w:pPr>
     </w:lvl>
     <w:lvl w:ilvl="8">
@@ -2461,37 +2399,177 @@
         <w:tabs>
           <w:tab w:val="num" w:pos="0"/>
         </w:tabs>
-        <w:ind w:left="0" w:hanging="0"/>
+        <w:ind w:left="0" w:firstLine="0"/>
       </w:pPr>
     </w:lvl>
   </w:abstractNum>
-  <w:num w:numId="1">
+  <w:abstractNum w:abstractNumId="5" w15:restartNumberingAfterBreak="0">
+    <w:nsid w:val="64642F17"/>
+    <w:multiLevelType w:val="multilevel"/>
+    <w:tmpl w:val="88F6EB9E"/>
+    <w:lvl w:ilvl="0">
+      <w:start w:val="1"/>
+      <w:numFmt w:val="bullet"/>
+      <w:lvlText w:val=""/>
+      <w:lvlJc w:val="left"/>
+      <w:pPr>
+        <w:tabs>
+          <w:tab w:val="num" w:pos="720"/>
+        </w:tabs>
+        <w:ind w:left="720" w:hanging="360"/>
+      </w:pPr>
+      <w:rPr>
+        <w:rFonts w:ascii="Symbol" w:hAnsi="Symbol" w:cs="Symbol" w:hint="default"/>
+      </w:rPr>
+    </w:lvl>
+    <w:lvl w:ilvl="1">
+      <w:start w:val="1"/>
+      <w:numFmt w:val="bullet"/>
+      <w:lvlText w:val="◦"/>
+      <w:lvlJc w:val="left"/>
+      <w:pPr>
+        <w:tabs>
+          <w:tab w:val="num" w:pos="1080"/>
+        </w:tabs>
+        <w:ind w:left="1080" w:hanging="360"/>
+      </w:pPr>
+      <w:rPr>
+        <w:rFonts w:ascii="OpenSymbol" w:hAnsi="OpenSymbol" w:cs="OpenSymbol" w:hint="default"/>
+      </w:rPr>
+    </w:lvl>
+    <w:lvl w:ilvl="2">
+      <w:start w:val="1"/>
+      <w:numFmt w:val="bullet"/>
+      <w:lvlText w:val="▪"/>
+      <w:lvlJc w:val="left"/>
+      <w:pPr>
+        <w:tabs>
+          <w:tab w:val="num" w:pos="1440"/>
+        </w:tabs>
+        <w:ind w:left="1440" w:hanging="360"/>
+      </w:pPr>
+      <w:rPr>
+        <w:rFonts w:ascii="OpenSymbol" w:hAnsi="OpenSymbol" w:cs="OpenSymbol" w:hint="default"/>
+      </w:rPr>
+    </w:lvl>
+    <w:lvl w:ilvl="3">
+      <w:start w:val="1"/>
+      <w:numFmt w:val="bullet"/>
+      <w:lvlText w:val=""/>
+      <w:lvlJc w:val="left"/>
+      <w:pPr>
+        <w:tabs>
+          <w:tab w:val="num" w:pos="1800"/>
+        </w:tabs>
+        <w:ind w:left="1800" w:hanging="360"/>
+      </w:pPr>
+      <w:rPr>
+        <w:rFonts w:ascii="Symbol" w:hAnsi="Symbol" w:cs="Symbol" w:hint="default"/>
+      </w:rPr>
+    </w:lvl>
+    <w:lvl w:ilvl="4">
+      <w:start w:val="1"/>
+      <w:numFmt w:val="bullet"/>
+      <w:lvlText w:val="◦"/>
+      <w:lvlJc w:val="left"/>
+      <w:pPr>
+        <w:tabs>
+          <w:tab w:val="num" w:pos="2160"/>
+        </w:tabs>
+        <w:ind w:left="2160" w:hanging="360"/>
+      </w:pPr>
+      <w:rPr>
+        <w:rFonts w:ascii="OpenSymbol" w:hAnsi="OpenSymbol" w:cs="OpenSymbol" w:hint="default"/>
+      </w:rPr>
+    </w:lvl>
+    <w:lvl w:ilvl="5">
+      <w:start w:val="1"/>
+      <w:numFmt w:val="bullet"/>
+      <w:lvlText w:val="▪"/>
+      <w:lvlJc w:val="left"/>
+      <w:pPr>
+        <w:tabs>
+          <w:tab w:val="num" w:pos="2520"/>
+        </w:tabs>
+        <w:ind w:left="2520" w:hanging="360"/>
+      </w:pPr>
+      <w:rPr>
+        <w:rFonts w:ascii="OpenSymbol" w:hAnsi="OpenSymbol" w:cs="OpenSymbol" w:hint="default"/>
+      </w:rPr>
+    </w:lvl>
+    <w:lvl w:ilvl="6">
+      <w:start w:val="1"/>
+      <w:numFmt w:val="bullet"/>
+      <w:lvlText w:val=""/>
+      <w:lvlJc w:val="left"/>
+      <w:pPr>
+        <w:tabs>
+          <w:tab w:val="num" w:pos="2880"/>
+        </w:tabs>
+        <w:ind w:left="2880" w:hanging="360"/>
+      </w:pPr>
+      <w:rPr>
+        <w:rFonts w:ascii="Symbol" w:hAnsi="Symbol" w:cs="Symbol" w:hint="default"/>
+      </w:rPr>
+    </w:lvl>
+    <w:lvl w:ilvl="7">
+      <w:start w:val="1"/>
+      <w:numFmt w:val="bullet"/>
+      <w:lvlText w:val="◦"/>
+      <w:lvlJc w:val="left"/>
+      <w:pPr>
+        <w:tabs>
+          <w:tab w:val="num" w:pos="3240"/>
+        </w:tabs>
+        <w:ind w:left="3240" w:hanging="360"/>
+      </w:pPr>
+      <w:rPr>
+        <w:rFonts w:ascii="OpenSymbol" w:hAnsi="OpenSymbol" w:cs="OpenSymbol" w:hint="default"/>
+      </w:rPr>
+    </w:lvl>
+    <w:lvl w:ilvl="8">
+      <w:start w:val="1"/>
+      <w:numFmt w:val="bullet"/>
+      <w:lvlText w:val="▪"/>
+      <w:lvlJc w:val="left"/>
+      <w:pPr>
+        <w:tabs>
+          <w:tab w:val="num" w:pos="3600"/>
+        </w:tabs>
+        <w:ind w:left="3600" w:hanging="360"/>
+      </w:pPr>
+      <w:rPr>
+        <w:rFonts w:ascii="OpenSymbol" w:hAnsi="OpenSymbol" w:cs="OpenSymbol" w:hint="default"/>
+      </w:rPr>
+    </w:lvl>
+  </w:abstractNum>
+  <w:num w:numId="1" w16cid:durableId="88356615">
+    <w:abstractNumId w:val="0"/>
+  </w:num>
+  <w:num w:numId="2" w16cid:durableId="901216622">
+    <w:abstractNumId w:val="3"/>
+  </w:num>
+  <w:num w:numId="3" w16cid:durableId="334000332">
+    <w:abstractNumId w:val="2"/>
+  </w:num>
+  <w:num w:numId="4" w16cid:durableId="469323604">
     <w:abstractNumId w:val="1"/>
   </w:num>
-  <w:num w:numId="2">
-    <w:abstractNumId w:val="2"/>
-  </w:num>
-  <w:num w:numId="3">
-    <w:abstractNumId w:val="3"/>
-  </w:num>
-  <w:num w:numId="4">
-    <w:abstractNumId w:val="4"/>
-  </w:num>
-  <w:num w:numId="5">
+  <w:num w:numId="5" w16cid:durableId="1828353674">
     <w:abstractNumId w:val="5"/>
   </w:num>
-  <w:num w:numId="6">
-    <w:abstractNumId w:val="6"/>
+  <w:num w:numId="6" w16cid:durableId="53311566">
+    <w:abstractNumId w:val="4"/>
   </w:num>
 </w:numbering>
 </file>
 
 <file path=word/styles.xml><?xml version="1.0" encoding="utf-8"?>
-<w:styles xmlns:w="http://schemas.openxmlformats.org/wordprocessingml/2006/main" xmlns:w14="http://schemas.microsoft.com/office/word/2010/wordml" xmlns:mc="http://schemas.openxmlformats.org/markup-compatibility/2006" mc:Ignorable="w14">
+<w:styles xmlns:mc="http://schemas.openxmlformats.org/markup-compatibility/2006" xmlns:r="http://schemas.openxmlformats.org/officeDocument/2006/relationships" xmlns:w="http://schemas.openxmlformats.org/wordprocessingml/2006/main" xmlns:w14="http://schemas.microsoft.com/office/word/2010/wordml" xmlns:w15="http://schemas.microsoft.com/office/word/2012/wordml" xmlns:w16cex="http://schemas.microsoft.com/office/word/2018/wordml/cex" xmlns:w16cid="http://schemas.microsoft.com/office/word/2016/wordml/cid" xmlns:w16="http://schemas.microsoft.com/office/word/2018/wordml" xmlns:w16sdtdh="http://schemas.microsoft.com/office/word/2020/wordml/sdtdatahash" xmlns:w16se="http://schemas.microsoft.com/office/word/2015/wordml/symex" mc:Ignorable="w14 w15 w16se w16cid w16 w16cex w16sdtdh">
   <w:docDefaults>
     <w:rPrDefault>
       <w:rPr>
-        <w:rFonts w:ascii="Liberation Serif" w:hAnsi="Liberation Serif" w:eastAsia="NSimSun" w:cs="Arial"/>
+        <w:rFonts w:ascii="Liberation Serif" w:eastAsia="NSimSun" w:hAnsi="Liberation Serif" w:cs="Arial"/>
         <w:kern w:val="2"/>
         <w:sz w:val="24"/>
         <w:szCs w:val="24"/>
@@ -2500,69 +2578,454 @@
     </w:rPrDefault>
     <w:pPrDefault>
       <w:pPr>
-        <w:suppressAutoHyphens w:val="true"/>
+        <w:suppressAutoHyphens/>
       </w:pPr>
     </w:pPrDefault>
   </w:docDefaults>
-  <w:style w:type="paragraph" w:styleId="Normal">
+  <w:latentStyles w:defLockedState="0" w:defUIPriority="99" w:defSemiHidden="0" w:defUnhideWhenUsed="0" w:defQFormat="0" w:count="376">
+    <w:lsdException w:name="Normal" w:uiPriority="0" w:qFormat="1"/>
+    <w:lsdException w:name="heading 1" w:uiPriority="9" w:qFormat="1"/>
+    <w:lsdException w:name="heading 2" w:semiHidden="1" w:uiPriority="9" w:unhideWhenUsed="1" w:qFormat="1"/>
+    <w:lsdException w:name="heading 3" w:semiHidden="1" w:uiPriority="9" w:unhideWhenUsed="1" w:qFormat="1"/>
+    <w:lsdException w:name="heading 4" w:semiHidden="1" w:uiPriority="9" w:unhideWhenUsed="1" w:qFormat="1"/>
+    <w:lsdException w:name="heading 5" w:semiHidden="1" w:uiPriority="9" w:unhideWhenUsed="1" w:qFormat="1"/>
+    <w:lsdException w:name="heading 6" w:semiHidden="1" w:uiPriority="9" w:unhideWhenUsed="1" w:qFormat="1"/>
+    <w:lsdException w:name="heading 7" w:semiHidden="1" w:uiPriority="9" w:unhideWhenUsed="1" w:qFormat="1"/>
+    <w:lsdException w:name="heading 8" w:semiHidden="1" w:uiPriority="9" w:unhideWhenUsed="1" w:qFormat="1"/>
+    <w:lsdException w:name="heading 9" w:semiHidden="1" w:uiPriority="9" w:unhideWhenUsed="1" w:qFormat="1"/>
+    <w:lsdException w:name="index 1" w:semiHidden="1" w:unhideWhenUsed="1"/>
+    <w:lsdException w:name="index 2" w:semiHidden="1" w:unhideWhenUsed="1"/>
+    <w:lsdException w:name="index 3" w:semiHidden="1" w:unhideWhenUsed="1"/>
+    <w:lsdException w:name="index 4" w:semiHidden="1" w:unhideWhenUsed="1"/>
+    <w:lsdException w:name="index 5" w:semiHidden="1" w:unhideWhenUsed="1"/>
+    <w:lsdException w:name="index 6" w:semiHidden="1" w:unhideWhenUsed="1"/>
+    <w:lsdException w:name="index 7" w:semiHidden="1" w:unhideWhenUsed="1"/>
+    <w:lsdException w:name="index 8" w:semiHidden="1" w:unhideWhenUsed="1"/>
+    <w:lsdException w:name="index 9" w:semiHidden="1" w:unhideWhenUsed="1"/>
+    <w:lsdException w:name="toc 1" w:semiHidden="1" w:uiPriority="39" w:unhideWhenUsed="1"/>
+    <w:lsdException w:name="toc 2" w:semiHidden="1" w:uiPriority="39" w:unhideWhenUsed="1"/>
+    <w:lsdException w:name="toc 3" w:semiHidden="1" w:uiPriority="39" w:unhideWhenUsed="1"/>
+    <w:lsdException w:name="toc 4" w:semiHidden="1" w:uiPriority="39" w:unhideWhenUsed="1"/>
+    <w:lsdException w:name="toc 5" w:semiHidden="1" w:uiPriority="39" w:unhideWhenUsed="1"/>
+    <w:lsdException w:name="toc 6" w:semiHidden="1" w:uiPriority="39" w:unhideWhenUsed="1"/>
+    <w:lsdException w:name="toc 7" w:semiHidden="1" w:uiPriority="39" w:unhideWhenUsed="1"/>
+    <w:lsdException w:name="toc 8" w:semiHidden="1" w:uiPriority="39" w:unhideWhenUsed="1"/>
+    <w:lsdException w:name="toc 9" w:semiHidden="1" w:uiPriority="39" w:unhideWhenUsed="1"/>
+    <w:lsdException w:name="Normal Indent" w:semiHidden="1" w:unhideWhenUsed="1"/>
+    <w:lsdException w:name="footnote text" w:semiHidden="1" w:unhideWhenUsed="1"/>
+    <w:lsdException w:name="annotation text" w:semiHidden="1" w:unhideWhenUsed="1"/>
+    <w:lsdException w:name="header" w:semiHidden="1" w:unhideWhenUsed="1"/>
+    <w:lsdException w:name="footer" w:semiHidden="1" w:unhideWhenUsed="1"/>
+    <w:lsdException w:name="index heading" w:semiHidden="1" w:unhideWhenUsed="1"/>
+    <w:lsdException w:name="caption" w:semiHidden="1" w:uiPriority="35" w:unhideWhenUsed="1" w:qFormat="1"/>
+    <w:lsdException w:name="table of figures" w:semiHidden="1" w:unhideWhenUsed="1"/>
+    <w:lsdException w:name="envelope address" w:semiHidden="1" w:unhideWhenUsed="1"/>
+    <w:lsdException w:name="envelope return" w:semiHidden="1" w:unhideWhenUsed="1"/>
+    <w:lsdException w:name="footnote reference" w:semiHidden="1" w:unhideWhenUsed="1"/>
+    <w:lsdException w:name="annotation reference" w:semiHidden="1" w:unhideWhenUsed="1"/>
+    <w:lsdException w:name="line number" w:semiHidden="1" w:unhideWhenUsed="1"/>
+    <w:lsdException w:name="page number" w:semiHidden="1" w:unhideWhenUsed="1"/>
+    <w:lsdException w:name="endnote reference" w:semiHidden="1" w:unhideWhenUsed="1"/>
+    <w:lsdException w:name="endnote text" w:semiHidden="1" w:unhideWhenUsed="1"/>
+    <w:lsdException w:name="table of authorities" w:semiHidden="1" w:unhideWhenUsed="1"/>
+    <w:lsdException w:name="macro" w:semiHidden="1" w:unhideWhenUsed="1"/>
+    <w:lsdException w:name="toa heading" w:semiHidden="1" w:unhideWhenUsed="1"/>
+    <w:lsdException w:name="List" w:semiHidden="1" w:unhideWhenUsed="1"/>
+    <w:lsdException w:name="List Bullet" w:semiHidden="1" w:unhideWhenUsed="1"/>
+    <w:lsdException w:name="List Number" w:semiHidden="1" w:unhideWhenUsed="1"/>
+    <w:lsdException w:name="List 2" w:semiHidden="1" w:unhideWhenUsed="1"/>
+    <w:lsdException w:name="List 3" w:semiHidden="1" w:unhideWhenUsed="1"/>
+    <w:lsdException w:name="List 4" w:semiHidden="1" w:unhideWhenUsed="1"/>
+    <w:lsdException w:name="List 5" w:semiHidden="1" w:unhideWhenUsed="1"/>
+    <w:lsdException w:name="List Bullet 2" w:semiHidden="1" w:unhideWhenUsed="1"/>
+    <w:lsdException w:name="List Bullet 3" w:semiHidden="1" w:unhideWhenUsed="1"/>
+    <w:lsdException w:name="List Bullet 4" w:semiHidden="1" w:unhideWhenUsed="1"/>
+    <w:lsdException w:name="List Bullet 5" w:semiHidden="1" w:unhideWhenUsed="1"/>
+    <w:lsdException w:name="List Number 2" w:semiHidden="1" w:unhideWhenUsed="1"/>
+    <w:lsdException w:name="List Number 3" w:semiHidden="1" w:unhideWhenUsed="1"/>
+    <w:lsdException w:name="List Number 4" w:semiHidden="1" w:unhideWhenUsed="1"/>
+    <w:lsdException w:name="List Number 5" w:semiHidden="1" w:unhideWhenUsed="1"/>
+    <w:lsdException w:name="Title" w:uiPriority="10" w:qFormat="1"/>
+    <w:lsdException w:name="Closing" w:semiHidden="1" w:unhideWhenUsed="1"/>
+    <w:lsdException w:name="Signature" w:semiHidden="1" w:unhideWhenUsed="1"/>
+    <w:lsdException w:name="Default Paragraph Font" w:semiHidden="1" w:uiPriority="1" w:unhideWhenUsed="1"/>
+    <w:lsdException w:name="Body Text" w:semiHidden="1" w:unhideWhenUsed="1"/>
+    <w:lsdException w:name="Body Text Indent" w:semiHidden="1" w:unhideWhenUsed="1"/>
+    <w:lsdException w:name="List Continue" w:semiHidden="1" w:unhideWhenUsed="1"/>
+    <w:lsdException w:name="List Continue 2" w:semiHidden="1" w:unhideWhenUsed="1"/>
+    <w:lsdException w:name="List Continue 3" w:semiHidden="1" w:unhideWhenUsed="1"/>
+    <w:lsdException w:name="List Continue 4" w:semiHidden="1" w:unhideWhenUsed="1"/>
+    <w:lsdException w:name="List Continue 5" w:semiHidden="1" w:unhideWhenUsed="1"/>
+    <w:lsdException w:name="Message Header" w:semiHidden="1" w:unhideWhenUsed="1"/>
+    <w:lsdException w:name="Subtitle" w:uiPriority="11" w:qFormat="1"/>
+    <w:lsdException w:name="Salutation" w:semiHidden="1" w:unhideWhenUsed="1"/>
+    <w:lsdException w:name="Date" w:semiHidden="1" w:unhideWhenUsed="1"/>
+    <w:lsdException w:name="Body Text First Indent" w:semiHidden="1" w:unhideWhenUsed="1"/>
+    <w:lsdException w:name="Body Text First Indent 2" w:semiHidden="1" w:unhideWhenUsed="1"/>
+    <w:lsdException w:name="Note Heading" w:semiHidden="1" w:unhideWhenUsed="1"/>
+    <w:lsdException w:name="Body Text 2" w:semiHidden="1" w:unhideWhenUsed="1"/>
+    <w:lsdException w:name="Body Text 3" w:semiHidden="1" w:unhideWhenUsed="1"/>
+    <w:lsdException w:name="Body Text Indent 2" w:semiHidden="1" w:unhideWhenUsed="1"/>
+    <w:lsdException w:name="Body Text Indent 3" w:semiHidden="1" w:unhideWhenUsed="1"/>
+    <w:lsdException w:name="Block Text" w:semiHidden="1" w:unhideWhenUsed="1"/>
+    <w:lsdException w:name="Hyperlink" w:semiHidden="1" w:unhideWhenUsed="1"/>
+    <w:lsdException w:name="FollowedHyperlink" w:semiHidden="1" w:unhideWhenUsed="1"/>
+    <w:lsdException w:name="Strong" w:uiPriority="22" w:qFormat="1"/>
+    <w:lsdException w:name="Emphasis" w:uiPriority="20" w:qFormat="1"/>
+    <w:lsdException w:name="Document Map" w:semiHidden="1" w:unhideWhenUsed="1"/>
+    <w:lsdException w:name="Plain Text" w:semiHidden="1" w:unhideWhenUsed="1"/>
+    <w:lsdException w:name="E-mail Signature" w:semiHidden="1" w:unhideWhenUsed="1"/>
+    <w:lsdException w:name="HTML Top of Form" w:semiHidden="1" w:unhideWhenUsed="1"/>
+    <w:lsdException w:name="HTML Bottom of Form" w:semiHidden="1" w:unhideWhenUsed="1"/>
+    <w:lsdException w:name="Normal (Web)" w:semiHidden="1" w:unhideWhenUsed="1"/>
+    <w:lsdException w:name="HTML Acronym" w:semiHidden="1" w:unhideWhenUsed="1"/>
+    <w:lsdException w:name="HTML Address" w:semiHidden="1" w:unhideWhenUsed="1"/>
+    <w:lsdException w:name="HTML Cite" w:semiHidden="1" w:unhideWhenUsed="1"/>
+    <w:lsdException w:name="HTML Code" w:semiHidden="1" w:unhideWhenUsed="1"/>
+    <w:lsdException w:name="HTML Definition" w:semiHidden="1" w:unhideWhenUsed="1"/>
+    <w:lsdException w:name="HTML Keyboard" w:semiHidden="1" w:unhideWhenUsed="1"/>
+    <w:lsdException w:name="HTML Preformatted" w:semiHidden="1" w:unhideWhenUsed="1"/>
+    <w:lsdException w:name="HTML Sample" w:semiHidden="1" w:unhideWhenUsed="1"/>
+    <w:lsdException w:name="HTML Typewriter" w:semiHidden="1" w:unhideWhenUsed="1"/>
+    <w:lsdException w:name="HTML Variable" w:semiHidden="1" w:unhideWhenUsed="1"/>
+    <w:lsdException w:name="Normal Table" w:semiHidden="1" w:unhideWhenUsed="1"/>
+    <w:lsdException w:name="annotation subject" w:semiHidden="1" w:unhideWhenUsed="1"/>
+    <w:lsdException w:name="No List" w:semiHidden="1" w:unhideWhenUsed="1"/>
+    <w:lsdException w:name="Outline List 1" w:semiHidden="1" w:unhideWhenUsed="1"/>
+    <w:lsdException w:name="Outline List 2" w:semiHidden="1" w:unhideWhenUsed="1"/>
+    <w:lsdException w:name="Outline List 3" w:semiHidden="1" w:unhideWhenUsed="1"/>
+    <w:lsdException w:name="Table Simple 1" w:semiHidden="1" w:unhideWhenUsed="1"/>
+    <w:lsdException w:name="Table Simple 2" w:semiHidden="1" w:unhideWhenUsed="1"/>
+    <w:lsdException w:name="Table Simple 3" w:semiHidden="1" w:unhideWhenUsed="1"/>
+    <w:lsdException w:name="Table Classic 1" w:semiHidden="1" w:unhideWhenUsed="1"/>
+    <w:lsdException w:name="Table Classic 2" w:semiHidden="1" w:unhideWhenUsed="1"/>
+    <w:lsdException w:name="Table Classic 3" w:semiHidden="1" w:unhideWhenUsed="1"/>
+    <w:lsdException w:name="Table Classic 4" w:semiHidden="1" w:unhideWhenUsed="1"/>
+    <w:lsdException w:name="Table Colorful 1" w:semiHidden="1" w:unhideWhenUsed="1"/>
+    <w:lsdException w:name="Table Colorful 2" w:semiHidden="1" w:unhideWhenUsed="1"/>
+    <w:lsdException w:name="Table Colorful 3" w:semiHidden="1" w:unhideWhenUsed="1"/>
+    <w:lsdException w:name="Table Columns 1" w:semiHidden="1" w:unhideWhenUsed="1"/>
+    <w:lsdException w:name="Table Columns 2" w:semiHidden="1" w:unhideWhenUsed="1"/>
+    <w:lsdException w:name="Table Columns 3" w:semiHidden="1" w:unhideWhenUsed="1"/>
+    <w:lsdException w:name="Table Columns 4" w:semiHidden="1" w:unhideWhenUsed="1"/>
+    <w:lsdException w:name="Table Columns 5" w:semiHidden="1" w:unhideWhenUsed="1"/>
+    <w:lsdException w:name="Table Grid 1" w:semiHidden="1" w:unhideWhenUsed="1"/>
+    <w:lsdException w:name="Table Grid 2" w:semiHidden="1" w:unhideWhenUsed="1"/>
+    <w:lsdException w:name="Table Grid 3" w:semiHidden="1" w:unhideWhenUsed="1"/>
+    <w:lsdException w:name="Table Grid 4" w:semiHidden="1" w:unhideWhenUsed="1"/>
+    <w:lsdException w:name="Table Grid 5" w:semiHidden="1" w:unhideWhenUsed="1"/>
+    <w:lsdException w:name="Table Grid 6" w:semiHidden="1" w:unhideWhenUsed="1"/>
+    <w:lsdException w:name="Table Grid 7" w:semiHidden="1" w:unhideWhenUsed="1"/>
+    <w:lsdException w:name="Table Grid 8" w:semiHidden="1" w:unhideWhenUsed="1"/>
+    <w:lsdException w:name="Table List 1" w:semiHidden="1" w:unhideWhenUsed="1"/>
+    <w:lsdException w:name="Table List 2" w:semiHidden="1" w:unhideWhenUsed="1"/>
+    <w:lsdException w:name="Table List 3" w:semiHidden="1" w:unhideWhenUsed="1"/>
+    <w:lsdException w:name="Table List 4" w:semiHidden="1" w:unhideWhenUsed="1"/>
+    <w:lsdException w:name="Table List 5" w:semiHidden="1" w:unhideWhenUsed="1"/>
+    <w:lsdException w:name="Table List 6" w:semiHidden="1" w:unhideWhenUsed="1"/>
+    <w:lsdException w:name="Table List 7" w:semiHidden="1" w:unhideWhenUsed="1"/>
+    <w:lsdException w:name="Table List 8" w:semiHidden="1" w:unhideWhenUsed="1"/>
+    <w:lsdException w:name="Table 3D effects 1" w:semiHidden="1" w:unhideWhenUsed="1"/>
+    <w:lsdException w:name="Table 3D effects 2" w:semiHidden="1" w:unhideWhenUsed="1"/>
+    <w:lsdException w:name="Table 3D effects 3" w:semiHidden="1" w:unhideWhenUsed="1"/>
+    <w:lsdException w:name="Table Contemporary" w:semiHidden="1" w:unhideWhenUsed="1"/>
+    <w:lsdException w:name="Table Elegant" w:semiHidden="1" w:unhideWhenUsed="1"/>
+    <w:lsdException w:name="Table Professional" w:semiHidden="1" w:unhideWhenUsed="1"/>
+    <w:lsdException w:name="Table Subtle 1" w:semiHidden="1" w:unhideWhenUsed="1"/>
+    <w:lsdException w:name="Table Subtle 2" w:semiHidden="1" w:unhideWhenUsed="1"/>
+    <w:lsdException w:name="Table Web 1" w:semiHidden="1" w:unhideWhenUsed="1"/>
+    <w:lsdException w:name="Table Web 2" w:semiHidden="1" w:unhideWhenUsed="1"/>
+    <w:lsdException w:name="Table Web 3" w:semiHidden="1" w:unhideWhenUsed="1"/>
+    <w:lsdException w:name="Balloon Text" w:semiHidden="1" w:unhideWhenUsed="1"/>
+    <w:lsdException w:name="Table Grid" w:uiPriority="39"/>
+    <w:lsdException w:name="Table Theme" w:semiHidden="1" w:unhideWhenUsed="1"/>
+    <w:lsdException w:name="Placeholder Text" w:semiHidden="1"/>
+    <w:lsdException w:name="No Spacing" w:uiPriority="1" w:qFormat="1"/>
+    <w:lsdException w:name="Light Shading" w:uiPriority="60"/>
+    <w:lsdException w:name="Light List" w:uiPriority="61"/>
+    <w:lsdException w:name="Light Grid" w:uiPriority="62"/>
+    <w:lsdException w:name="Medium Shading 1" w:uiPriority="63"/>
+    <w:lsdException w:name="Medium Shading 2" w:uiPriority="64"/>
+    <w:lsdException w:name="Medium List 1" w:uiPriority="65"/>
+    <w:lsdException w:name="Medium List 2" w:uiPriority="66"/>
+    <w:lsdException w:name="Medium Grid 1" w:uiPriority="67"/>
+    <w:lsdException w:name="Medium Grid 2" w:uiPriority="68"/>
+    <w:lsdException w:name="Medium Grid 3" w:uiPriority="69"/>
+    <w:lsdException w:name="Dark List" w:uiPriority="70"/>
+    <w:lsdException w:name="Colorful Shading" w:uiPriority="71"/>
+    <w:lsdException w:name="Colorful List" w:uiPriority="72"/>
+    <w:lsdException w:name="Colorful Grid" w:uiPriority="73"/>
+    <w:lsdException w:name="Light Shading Accent 1" w:uiPriority="60"/>
+    <w:lsdException w:name="Light List Accent 1" w:uiPriority="61"/>
+    <w:lsdException w:name="Light Grid Accent 1" w:uiPriority="62"/>
+    <w:lsdException w:name="Medium Shading 1 Accent 1" w:uiPriority="63"/>
+    <w:lsdException w:name="Medium Shading 2 Accent 1" w:uiPriority="64"/>
+    <w:lsdException w:name="Medium List 1 Accent 1" w:uiPriority="65"/>
+    <w:lsdException w:name="Revision" w:semiHidden="1"/>
+    <w:lsdException w:name="List Paragraph" w:uiPriority="34" w:qFormat="1"/>
+    <w:lsdException w:name="Quote" w:uiPriority="29" w:qFormat="1"/>
+    <w:lsdException w:name="Intense Quote" w:uiPriority="30" w:qFormat="1"/>
+    <w:lsdException w:name="Medium List 2 Accent 1" w:uiPriority="66"/>
+    <w:lsdException w:name="Medium Grid 1 Accent 1" w:uiPriority="67"/>
+    <w:lsdException w:name="Medium Grid 2 Accent 1" w:uiPriority="68"/>
+    <w:lsdException w:name="Medium Grid 3 Accent 1" w:uiPriority="69"/>
+    <w:lsdException w:name="Dark List Accent 1" w:uiPriority="70"/>
+    <w:lsdException w:name="Colorful Shading Accent 1" w:uiPriority="71"/>
+    <w:lsdException w:name="Colorful List Accent 1" w:uiPriority="72"/>
+    <w:lsdException w:name="Colorful Grid Accent 1" w:uiPriority="73"/>
+    <w:lsdException w:name="Light Shading Accent 2" w:uiPriority="60"/>
+    <w:lsdException w:name="Light List Accent 2" w:uiPriority="61"/>
+    <w:lsdException w:name="Light Grid Accent 2" w:uiPriority="62"/>
+    <w:lsdException w:name="Medium Shading 1 Accent 2" w:uiPriority="63"/>
+    <w:lsdException w:name="Medium Shading 2 Accent 2" w:uiPriority="64"/>
+    <w:lsdException w:name="Medium List 1 Accent 2" w:uiPriority="65"/>
+    <w:lsdException w:name="Medium List 2 Accent 2" w:uiPriority="66"/>
+    <w:lsdException w:name="Medium Grid 1 Accent 2" w:uiPriority="67"/>
+    <w:lsdException w:name="Medium Grid 2 Accent 2" w:uiPriority="68"/>
+    <w:lsdException w:name="Medium Grid 3 Accent 2" w:uiPriority="69"/>
+    <w:lsdException w:name="Dark List Accent 2" w:uiPriority="70"/>
+    <w:lsdException w:name="Colorful Shading Accent 2" w:uiPriority="71"/>
+    <w:lsdException w:name="Colorful List Accent 2" w:uiPriority="72"/>
+    <w:lsdException w:name="Colorful Grid Accent 2" w:uiPriority="73"/>
+    <w:lsdException w:name="Light Shading Accent 3" w:uiPriority="60"/>
+    <w:lsdException w:name="Light List Accent 3" w:uiPriority="61"/>
+    <w:lsdException w:name="Light Grid Accent 3" w:uiPriority="62"/>
+    <w:lsdException w:name="Medium Shading 1 Accent 3" w:uiPriority="63"/>
+    <w:lsdException w:name="Medium Shading 2 Accent 3" w:uiPriority="64"/>
+    <w:lsdException w:name="Medium List 1 Accent 3" w:uiPriority="65"/>
+    <w:lsdException w:name="Medium List 2 Accent 3" w:uiPriority="66"/>
+    <w:lsdException w:name="Medium Grid 1 Accent 3" w:uiPriority="67"/>
+    <w:lsdException w:name="Medium Grid 2 Accent 3" w:uiPriority="68"/>
+    <w:lsdException w:name="Medium Grid 3 Accent 3" w:uiPriority="69"/>
+    <w:lsdException w:name="Dark List Accent 3" w:uiPriority="70"/>
+    <w:lsdException w:name="Colorful Shading Accent 3" w:uiPriority="71"/>
+    <w:lsdException w:name="Colorful List Accent 3" w:uiPriority="72"/>
+    <w:lsdException w:name="Colorful Grid Accent 3" w:uiPriority="73"/>
+    <w:lsdException w:name="Light Shading Accent 4" w:uiPriority="60"/>
+    <w:lsdException w:name="Light List Accent 4" w:uiPriority="61"/>
+    <w:lsdException w:name="Light Grid Accent 4" w:uiPriority="62"/>
+    <w:lsdException w:name="Medium Shading 1 Accent 4" w:uiPriority="63"/>
+    <w:lsdException w:name="Medium Shading 2 Accent 4" w:uiPriority="64"/>
+    <w:lsdException w:name="Medium List 1 Accent 4" w:uiPriority="65"/>
+    <w:lsdException w:name="Medium List 2 Accent 4" w:uiPriority="66"/>
+    <w:lsdException w:name="Medium Grid 1 Accent 4" w:uiPriority="67"/>
+    <w:lsdException w:name="Medium Grid 2 Accent 4" w:uiPriority="68"/>
+    <w:lsdException w:name="Medium Grid 3 Accent 4" w:uiPriority="69"/>
+    <w:lsdException w:name="Dark List Accent 4" w:uiPriority="70"/>
+    <w:lsdException w:name="Colorful Shading Accent 4" w:uiPriority="71"/>
+    <w:lsdException w:name="Colorful List Accent 4" w:uiPriority="72"/>
+    <w:lsdException w:name="Colorful Grid Accent 4" w:uiPriority="73"/>
+    <w:lsdException w:name="Light Shading Accent 5" w:uiPriority="60"/>
+    <w:lsdException w:name="Light List Accent 5" w:uiPriority="61"/>
+    <w:lsdException w:name="Light Grid Accent 5" w:uiPriority="62"/>
+    <w:lsdException w:name="Medium Shading 1 Accent 5" w:uiPriority="63"/>
+    <w:lsdException w:name="Medium Shading 2 Accent 5" w:uiPriority="64"/>
+    <w:lsdException w:name="Medium List 1 Accent 5" w:uiPriority="65"/>
+    <w:lsdException w:name="Medium List 2 Accent 5" w:uiPriority="66"/>
+    <w:lsdException w:name="Medium Grid 1 Accent 5" w:uiPriority="67"/>
+    <w:lsdException w:name="Medium Grid 2 Accent 5" w:uiPriority="68"/>
+    <w:lsdException w:name="Medium Grid 3 Accent 5" w:uiPriority="69"/>
+    <w:lsdException w:name="Dark List Accent 5" w:uiPriority="70"/>
+    <w:lsdException w:name="Colorful Shading Accent 5" w:uiPriority="71"/>
+    <w:lsdException w:name="Colorful List Accent 5" w:uiPriority="72"/>
+    <w:lsdException w:name="Colorful Grid Accent 5" w:uiPriority="73"/>
+    <w:lsdException w:name="Light Shading Accent 6" w:uiPriority="60"/>
+    <w:lsdException w:name="Light List Accent 6" w:uiPriority="61"/>
+    <w:lsdException w:name="Light Grid Accent 6" w:uiPriority="62"/>
+    <w:lsdException w:name="Medium Shading 1 Accent 6" w:uiPriority="63"/>
+    <w:lsdException w:name="Medium Shading 2 Accent 6" w:uiPriority="64"/>
+    <w:lsdException w:name="Medium List 1 Accent 6" w:uiPriority="65"/>
+    <w:lsdException w:name="Medium List 2 Accent 6" w:uiPriority="66"/>
+    <w:lsdException w:name="Medium Grid 1 Accent 6" w:uiPriority="67"/>
+    <w:lsdException w:name="Medium Grid 2 Accent 6" w:uiPriority="68"/>
+    <w:lsdException w:name="Medium Grid 3 Accent 6" w:uiPriority="69"/>
+    <w:lsdException w:name="Dark List Accent 6" w:uiPriority="70"/>
+    <w:lsdException w:name="Colorful Shading Accent 6" w:uiPriority="71"/>
+    <w:lsdException w:name="Colorful List Accent 6" w:uiPriority="72"/>
+    <w:lsdException w:name="Colorful Grid Accent 6" w:uiPriority="73"/>
+    <w:lsdException w:name="Subtle Emphasis" w:uiPriority="19" w:qFormat="1"/>
+    <w:lsdException w:name="Intense Emphasis" w:uiPriority="21" w:qFormat="1"/>
+    <w:lsdException w:name="Subtle Reference" w:uiPriority="31" w:qFormat="1"/>
+    <w:lsdException w:name="Intense Reference" w:uiPriority="32" w:qFormat="1"/>
+    <w:lsdException w:name="Book Title" w:uiPriority="33" w:qFormat="1"/>
+    <w:lsdException w:name="Bibliography" w:semiHidden="1" w:uiPriority="37" w:unhideWhenUsed="1"/>
+    <w:lsdException w:name="TOC Heading" w:semiHidden="1" w:uiPriority="39" w:unhideWhenUsed="1" w:qFormat="1"/>
+    <w:lsdException w:name="Plain Table 1" w:uiPriority="41"/>
+    <w:lsdException w:name="Plain Table 2" w:uiPriority="42"/>
+    <w:lsdException w:name="Plain Table 3" w:uiPriority="43"/>
+    <w:lsdException w:name="Plain Table 4" w:uiPriority="44"/>
+    <w:lsdException w:name="Plain Table 5" w:uiPriority="45"/>
+    <w:lsdException w:name="Grid Table Light" w:uiPriority="40"/>
+    <w:lsdException w:name="Grid Table 1 Light" w:uiPriority="46"/>
+    <w:lsdException w:name="Grid Table 2" w:uiPriority="47"/>
+    <w:lsdException w:name="Grid Table 3" w:uiPriority="48"/>
+    <w:lsdException w:name="Grid Table 4" w:uiPriority="49"/>
+    <w:lsdException w:name="Grid Table 5 Dark" w:uiPriority="50"/>
+    <w:lsdException w:name="Grid Table 6 Colorful" w:uiPriority="51"/>
+    <w:lsdException w:name="Grid Table 7 Colorful" w:uiPriority="52"/>
+    <w:lsdException w:name="Grid Table 1 Light Accent 1" w:uiPriority="46"/>
+    <w:lsdException w:name="Grid Table 2 Accent 1" w:uiPriority="47"/>
+    <w:lsdException w:name="Grid Table 3 Accent 1" w:uiPriority="48"/>
+    <w:lsdException w:name="Grid Table 4 Accent 1" w:uiPriority="49"/>
+    <w:lsdException w:name="Grid Table 5 Dark Accent 1" w:uiPriority="50"/>
+    <w:lsdException w:name="Grid Table 6 Colorful Accent 1" w:uiPriority="51"/>
+    <w:lsdException w:name="Grid Table 7 Colorful Accent 1" w:uiPriority="52"/>
+    <w:lsdException w:name="Grid Table 1 Light Accent 2" w:uiPriority="46"/>
+    <w:lsdException w:name="Grid Table 2 Accent 2" w:uiPriority="47"/>
+    <w:lsdException w:name="Grid Table 3 Accent 2" w:uiPriority="48"/>
+    <w:lsdException w:name="Grid Table 4 Accent 2" w:uiPriority="49"/>
+    <w:lsdException w:name="Grid Table 5 Dark Accent 2" w:uiPriority="50"/>
+    <w:lsdException w:name="Grid Table 6 Colorful Accent 2" w:uiPriority="51"/>
+    <w:lsdException w:name="Grid Table 7 Colorful Accent 2" w:uiPriority="52"/>
+    <w:lsdException w:name="Grid Table 1 Light Accent 3" w:uiPriority="46"/>
+    <w:lsdException w:name="Grid Table 2 Accent 3" w:uiPriority="47"/>
+    <w:lsdException w:name="Grid Table 3 Accent 3" w:uiPriority="48"/>
+    <w:lsdException w:name="Grid Table 4 Accent 3" w:uiPriority="49"/>
+    <w:lsdException w:name="Grid Table 5 Dark Accent 3" w:uiPriority="50"/>
+    <w:lsdException w:name="Grid Table 6 Colorful Accent 3" w:uiPriority="51"/>
+    <w:lsdException w:name="Grid Table 7 Colorful Accent 3" w:uiPriority="52"/>
+    <w:lsdException w:name="Grid Table 1 Light Accent 4" w:uiPriority="46"/>
+    <w:lsdException w:name="Grid Table 2 Accent 4" w:uiPriority="47"/>
+    <w:lsdException w:name="Grid Table 3 Accent 4" w:uiPriority="48"/>
+    <w:lsdException w:name="Grid Table 4 Accent 4" w:uiPriority="49"/>
+    <w:lsdException w:name="Grid Table 5 Dark Accent 4" w:uiPriority="50"/>
+    <w:lsdException w:name="Grid Table 6 Colorful Accent 4" w:uiPriority="51"/>
+    <w:lsdException w:name="Grid Table 7 Colorful Accent 4" w:uiPriority="52"/>
+    <w:lsdException w:name="Grid Table 1 Light Accent 5" w:uiPriority="46"/>
+    <w:lsdException w:name="Grid Table 2 Accent 5" w:uiPriority="47"/>
+    <w:lsdException w:name="Grid Table 3 Accent 5" w:uiPriority="48"/>
+    <w:lsdException w:name="Grid Table 4 Accent 5" w:uiPriority="49"/>
+    <w:lsdException w:name="Grid Table 5 Dark Accent 5" w:uiPriority="50"/>
+    <w:lsdException w:name="Grid Table 6 Colorful Accent 5" w:uiPriority="51"/>
+    <w:lsdException w:name="Grid Table 7 Colorful Accent 5" w:uiPriority="52"/>
+    <w:lsdException w:name="Grid Table 1 Light Accent 6" w:uiPriority="46"/>
+    <w:lsdException w:name="Grid Table 2 Accent 6" w:uiPriority="47"/>
+    <w:lsdException w:name="Grid Table 3 Accent 6" w:uiPriority="48"/>
+    <w:lsdException w:name="Grid Table 4 Accent 6" w:uiPriority="49"/>
+    <w:lsdException w:name="Grid Table 5 Dark Accent 6" w:uiPriority="50"/>
+    <w:lsdException w:name="Grid Table 6 Colorful Accent 6" w:uiPriority="51"/>
+    <w:lsdException w:name="Grid Table 7 Colorful Accent 6" w:uiPriority="52"/>
+    <w:lsdException w:name="List Table 1 Light" w:uiPriority="46"/>
+    <w:lsdException w:name="List Table 2" w:uiPriority="47"/>
+    <w:lsdException w:name="List Table 3" w:uiPriority="48"/>
+    <w:lsdException w:name="List Table 4" w:uiPriority="49"/>
+    <w:lsdException w:name="List Table 5 Dark" w:uiPriority="50"/>
+    <w:lsdException w:name="List Table 6 Colorful" w:uiPriority="51"/>
+    <w:lsdException w:name="List Table 7 Colorful" w:uiPriority="52"/>
+    <w:lsdException w:name="List Table 1 Light Accent 1" w:uiPriority="46"/>
+    <w:lsdException w:name="List Table 2 Accent 1" w:uiPriority="47"/>
+    <w:lsdException w:name="List Table 3 Accent 1" w:uiPriority="48"/>
+    <w:lsdException w:name="List Table 4 Accent 1" w:uiPriority="49"/>
+    <w:lsdException w:name="List Table 5 Dark Accent 1" w:uiPriority="50"/>
+    <w:lsdException w:name="List Table 6 Colorful Accent 1" w:uiPriority="51"/>
+    <w:lsdException w:name="List Table 7 Colorful Accent 1" w:uiPriority="52"/>
+    <w:lsdException w:name="List Table 1 Light Accent 2" w:uiPriority="46"/>
+    <w:lsdException w:name="List Table 2 Accent 2" w:uiPriority="47"/>
+    <w:lsdException w:name="List Table 3 Accent 2" w:uiPriority="48"/>
+    <w:lsdException w:name="List Table 4 Accent 2" w:uiPriority="49"/>
+    <w:lsdException w:name="List Table 5 Dark Accent 2" w:uiPriority="50"/>
+    <w:lsdException w:name="List Table 6 Colorful Accent 2" w:uiPriority="51"/>
+    <w:lsdException w:name="List Table 7 Colorful Accent 2" w:uiPriority="52"/>
+    <w:lsdException w:name="List Table 1 Light Accent 3" w:uiPriority="46"/>
+    <w:lsdException w:name="List Table 2 Accent 3" w:uiPriority="47"/>
+    <w:lsdException w:name="List Table 3 Accent 3" w:uiPriority="48"/>
+    <w:lsdException w:name="List Table 4 Accent 3" w:uiPriority="49"/>
+    <w:lsdException w:name="List Table 5 Dark Accent 3" w:uiPriority="50"/>
+    <w:lsdException w:name="List Table 6 Colorful Accent 3" w:uiPriority="51"/>
+    <w:lsdException w:name="List Table 7 Colorful Accent 3" w:uiPriority="52"/>
+    <w:lsdException w:name="List Table 1 Light Accent 4" w:uiPriority="46"/>
+    <w:lsdException w:name="List Table 2 Accent 4" w:uiPriority="47"/>
+    <w:lsdException w:name="List Table 3 Accent 4" w:uiPriority="48"/>
+    <w:lsdException w:name="List Table 4 Accent 4" w:uiPriority="49"/>
+    <w:lsdException w:name="List Table 5 Dark Accent 4" w:uiPriority="50"/>
+    <w:lsdException w:name="List Table 6 Colorful Accent 4" w:uiPriority="51"/>
+    <w:lsdException w:name="List Table 7 Colorful Accent 4" w:uiPriority="52"/>
+    <w:lsdException w:name="List Table 1 Light Accent 5" w:uiPriority="46"/>
+    <w:lsdException w:name="List Table 2 Accent 5" w:uiPriority="47"/>
+    <w:lsdException w:name="List Table 3 Accent 5" w:uiPriority="48"/>
+    <w:lsdException w:name="List Table 4 Accent 5" w:uiPriority="49"/>
+    <w:lsdException w:name="List Table 5 Dark Accent 5" w:uiPriority="50"/>
+    <w:lsdException w:name="List Table 6 Colorful Accent 5" w:uiPriority="51"/>
+    <w:lsdException w:name="List Table 7 Colorful Accent 5" w:uiPriority="52"/>
+    <w:lsdException w:name="List Table 1 Light Accent 6" w:uiPriority="46"/>
+    <w:lsdException w:name="List Table 2 Accent 6" w:uiPriority="47"/>
+    <w:lsdException w:name="List Table 3 Accent 6" w:uiPriority="48"/>
+    <w:lsdException w:name="List Table 4 Accent 6" w:uiPriority="49"/>
+    <w:lsdException w:name="List Table 5 Dark Accent 6" w:uiPriority="50"/>
+    <w:lsdException w:name="List Table 6 Colorful Accent 6" w:uiPriority="51"/>
+    <w:lsdException w:name="List Table 7 Colorful Accent 6" w:uiPriority="52"/>
+    <w:lsdException w:name="Mention" w:semiHidden="1" w:unhideWhenUsed="1"/>
+    <w:lsdException w:name="Smart Hyperlink" w:semiHidden="1" w:unhideWhenUsed="1"/>
+    <w:lsdException w:name="Hashtag" w:semiHidden="1" w:unhideWhenUsed="1"/>
+    <w:lsdException w:name="Unresolved Mention" w:semiHidden="1" w:unhideWhenUsed="1"/>
+    <w:lsdException w:name="Smart Link" w:semiHidden="1" w:unhideWhenUsed="1"/>
+  </w:latentStyles>
+  <w:style w:type="paragraph" w:default="1" w:styleId="Normal">
     <w:name w:val="Normal"/>
     <w:qFormat/>
-    <w:pPr>
-      <w:widowControl/>
-      <w:suppressAutoHyphens w:val="true"/>
-      <w:bidi w:val="0"/>
-      <w:spacing w:before="0" w:after="0"/>
-      <w:jc w:val="left"/>
-    </w:pPr>
-    <w:rPr>
-      <w:rFonts w:ascii="Liberation Serif" w:hAnsi="Liberation Serif" w:eastAsia="NSimSun" w:cs="Arial"/>
-      <w:color w:val="auto"/>
-      <w:kern w:val="2"/>
-      <w:sz w:val="24"/>
-      <w:szCs w:val="24"/>
-      <w:lang w:val="en-US" w:eastAsia="zh-CN" w:bidi="hi-IN"/>
-    </w:rPr>
   </w:style>
-  <w:style w:type="character" w:styleId="Bullets">
+  <w:style w:type="character" w:default="1" w:styleId="DefaultParagraphFont">
+    <w:name w:val="Default Paragraph Font"/>
+    <w:uiPriority w:val="1"/>
+    <w:semiHidden/>
+    <w:unhideWhenUsed/>
+  </w:style>
+  <w:style w:type="table" w:default="1" w:styleId="TableNormal">
+    <w:name w:val="Normal Table"/>
+    <w:uiPriority w:val="99"/>
+    <w:semiHidden/>
+    <w:unhideWhenUsed/>
+    <w:tblPr>
+      <w:tblInd w:w="0" w:type="dxa"/>
+      <w:tblCellMar>
+        <w:top w:w="0" w:type="dxa"/>
+        <w:left w:w="108" w:type="dxa"/>
+        <w:bottom w:w="0" w:type="dxa"/>
+        <w:right w:w="108" w:type="dxa"/>
+      </w:tblCellMar>
+    </w:tblPr>
+  </w:style>
+  <w:style w:type="numbering" w:default="1" w:styleId="NoList">
+    <w:name w:val="No List"/>
+    <w:uiPriority w:val="99"/>
+    <w:semiHidden/>
+    <w:unhideWhenUsed/>
+  </w:style>
+  <w:style w:type="character" w:customStyle="1" w:styleId="Bullets">
     <w:name w:val="Bullets"/>
     <w:qFormat/>
     <w:rPr>
-      <w:rFonts w:ascii="OpenSymbol" w:hAnsi="OpenSymbol" w:eastAsia="OpenSymbol" w:cs="OpenSymbol"/>
+      <w:rFonts w:ascii="OpenSymbol" w:eastAsia="OpenSymbol" w:hAnsi="OpenSymbol" w:cs="OpenSymbol"/>
     </w:rPr>
   </w:style>
-  <w:style w:type="paragraph" w:styleId="Heading">
+  <w:style w:type="paragraph" w:customStyle="1" w:styleId="Heading">
     <w:name w:val="Heading"/>
     <w:basedOn w:val="Normal"/>
-    <w:next w:val="TextBody"/>
+    <w:next w:val="BodyText"/>
     <w:qFormat/>
     <w:pPr>
-      <w:keepNext w:val="true"/>
+      <w:keepNext/>
       <w:spacing w:before="240" w:after="120"/>
     </w:pPr>
     <w:rPr>
-      <w:rFonts w:ascii="Liberation Sans" w:hAnsi="Liberation Sans" w:eastAsia="Microsoft YaHei" w:cs="Arial"/>
+      <w:rFonts w:ascii="Liberation Sans" w:eastAsia="Microsoft YaHei" w:hAnsi="Liberation Sans"/>
       <w:sz w:val="28"/>
       <w:szCs w:val="28"/>
     </w:rPr>
   </w:style>
-  <w:style w:type="paragraph" w:styleId="TextBody">
+  <w:style w:type="paragraph" w:styleId="BodyText">
     <w:name w:val="Body Text"/>
     <w:basedOn w:val="Normal"/>
     <w:pPr>
-      <w:spacing w:lineRule="auto" w:line="276" w:before="0" w:after="140"/>
+      <w:spacing w:after="140" w:line="276" w:lineRule="auto"/>
     </w:pPr>
-    <w:rPr/>
   </w:style>
   <w:style w:type="paragraph" w:styleId="List">
     <w:name w:val="List"/>
-    <w:basedOn w:val="TextBody"/>
-    <w:pPr/>
-    <w:rPr>
-      <w:rFonts w:cs="Arial"/>
-    </w:rPr>
+    <w:basedOn w:val="BodyText"/>
   </w:style>
   <w:style w:type="paragraph" w:styleId="Caption">
-    <w:name w:val="Caption"/>
+    <w:name w:val="caption"/>
     <w:basedOn w:val="Normal"/>
     <w:qFormat/>
     <w:pPr>
@@ -2570,23 +3033,312 @@
       <w:spacing w:before="120" w:after="120"/>
     </w:pPr>
     <w:rPr>
-      <w:rFonts w:cs="Arial"/>
       <w:i/>
       <w:iCs/>
-      <w:sz w:val="24"/>
-      <w:szCs w:val="24"/>
     </w:rPr>
   </w:style>
-  <w:style w:type="paragraph" w:styleId="Index">
+  <w:style w:type="paragraph" w:customStyle="1" w:styleId="Index">
     <w:name w:val="Index"/>
     <w:basedOn w:val="Normal"/>
     <w:qFormat/>
     <w:pPr>
       <w:suppressLineNumbers/>
     </w:pPr>
-    <w:rPr>
-      <w:rFonts w:cs="Arial"/>
-    </w:rPr>
   </w:style>
 </w:styles>
+</file>
+
+<file path=word/theme/theme1.xml><?xml version="1.0" encoding="utf-8"?>
+<a:theme xmlns:a="http://schemas.openxmlformats.org/drawingml/2006/main" name="Office Theme">
+  <a:themeElements>
+    <a:clrScheme name="Office">
+      <a:dk1>
+        <a:sysClr val="windowText" lastClr="000000"/>
+      </a:dk1>
+      <a:lt1>
+        <a:sysClr val="window" lastClr="FFFFFF"/>
+      </a:lt1>
+      <a:dk2>
+        <a:srgbClr val="44546A"/>
+      </a:dk2>
+      <a:lt2>
+        <a:srgbClr val="E7E6E6"/>
+      </a:lt2>
+      <a:accent1>
+        <a:srgbClr val="4472C4"/>
+      </a:accent1>
+      <a:accent2>
+        <a:srgbClr val="ED7D31"/>
+      </a:accent2>
+      <a:accent3>
+        <a:srgbClr val="A5A5A5"/>
+      </a:accent3>
+      <a:accent4>
+        <a:srgbClr val="FFC000"/>
+      </a:accent4>
+      <a:accent5>
+        <a:srgbClr val="5B9BD5"/>
+      </a:accent5>
+      <a:accent6>
+        <a:srgbClr val="70AD47"/>
+      </a:accent6>
+      <a:hlink>
+        <a:srgbClr val="0563C1"/>
+      </a:hlink>
+      <a:folHlink>
+        <a:srgbClr val="954F72"/>
+      </a:folHlink>
+    </a:clrScheme>
+    <a:fontScheme name="Office">
+      <a:majorFont>
+        <a:latin typeface="Calibri Light" panose="020F0302020204030204"/>
+        <a:ea typeface=""/>
+        <a:cs typeface=""/>
+        <a:font script="Jpan" typeface="游ゴシック Light"/>
+        <a:font script="Hang" typeface="맑은 고딕"/>
+        <a:font script="Hans" typeface="等线 Light"/>
+        <a:font script="Hant" typeface="新細明體"/>
+        <a:font script="Arab" typeface="Times New Roman"/>
+        <a:font script="Hebr" typeface="Times New Roman"/>
+        <a:font script="Thai" typeface="Angsana New"/>
+        <a:font script="Ethi" typeface="Nyala"/>
+        <a:font script="Beng" typeface="Vrinda"/>
+        <a:font script="Gujr" typeface="Shruti"/>
+        <a:font script="Khmr" typeface="MoolBoran"/>
+        <a:font script="Knda" typeface="Tunga"/>
+        <a:font script="Guru" typeface="Raavi"/>
+        <a:font script="Cans" typeface="Euphemia"/>
+        <a:font script="Cher" typeface="Plantagenet Cherokee"/>
+        <a:font script="Yiii" typeface="Microsoft Yi Baiti"/>
+        <a:font script="Tibt" typeface="Microsoft Himalaya"/>
+        <a:font script="Thaa" typeface="MV Boli"/>
+        <a:font script="Deva" typeface="Mangal"/>
+        <a:font script="Telu" typeface="Gautami"/>
+        <a:font script="Taml" typeface="Latha"/>
+        <a:font script="Syrc" typeface="Estrangelo Edessa"/>
+        <a:font script="Orya" typeface="Kalinga"/>
+        <a:font script="Mlym" typeface="Kartika"/>
+        <a:font script="Laoo" typeface="DokChampa"/>
+        <a:font script="Sinh" typeface="Iskoola Pota"/>
+        <a:font script="Mong" typeface="Mongolian Baiti"/>
+        <a:font script="Viet" typeface="Times New Roman"/>
+        <a:font script="Uigh" typeface="Microsoft Uighur"/>
+        <a:font script="Geor" typeface="Sylfaen"/>
+        <a:font script="Armn" typeface="Arial"/>
+        <a:font script="Bugi" typeface="Leelawadee UI"/>
+        <a:font script="Bopo" typeface="Microsoft JhengHei"/>
+        <a:font script="Java" typeface="Javanese Text"/>
+        <a:font script="Lisu" typeface="Segoe UI"/>
+        <a:font script="Mymr" typeface="Myanmar Text"/>
+        <a:font script="Nkoo" typeface="Ebrima"/>
+        <a:font script="Olck" typeface="Nirmala UI"/>
+        <a:font script="Osma" typeface="Ebrima"/>
+        <a:font script="Phag" typeface="Phagspa"/>
+        <a:font script="Syrn" typeface="Estrangelo Edessa"/>
+        <a:font script="Syrj" typeface="Estrangelo Edessa"/>
+        <a:font script="Syre" typeface="Estrangelo Edessa"/>
+        <a:font script="Sora" typeface="Nirmala UI"/>
+        <a:font script="Tale" typeface="Microsoft Tai Le"/>
+        <a:font script="Talu" typeface="Microsoft New Tai Lue"/>
+        <a:font script="Tfng" typeface="Ebrima"/>
+      </a:majorFont>
+      <a:minorFont>
+        <a:latin typeface="Calibri" panose="020F0502020204030204"/>
+        <a:ea typeface=""/>
+        <a:cs typeface=""/>
+        <a:font script="Jpan" typeface="游明朝"/>
+        <a:font script="Hang" typeface="맑은 고딕"/>
+        <a:font script="Hans" typeface="等线"/>
+        <a:font script="Hant" typeface="新細明體"/>
+        <a:font script="Arab" typeface="Arial"/>
+        <a:font script="Hebr" typeface="Arial"/>
+        <a:font script="Thai" typeface="Cordia New"/>
+        <a:font script="Ethi" typeface="Nyala"/>
+        <a:font script="Beng" typeface="Vrinda"/>
+        <a:font script="Gujr" typeface="Shruti"/>
+        <a:font script="Khmr" typeface="DaunPenh"/>
+        <a:font script="Knda" typeface="Tunga"/>
+        <a:font script="Guru" typeface="Raavi"/>
+        <a:font script="Cans" typeface="Euphemia"/>
+        <a:font script="Cher" typeface="Plantagenet Cherokee"/>
+        <a:font script="Yiii" typeface="Microsoft Yi Baiti"/>
+        <a:font script="Tibt" typeface="Microsoft Himalaya"/>
+        <a:font script="Thaa" typeface="MV Boli"/>
+        <a:font script="Deva" typeface="Mangal"/>
+        <a:font script="Telu" typeface="Gautami"/>
+        <a:font script="Taml" typeface="Latha"/>
+        <a:font script="Syrc" typeface="Estrangelo Edessa"/>
+        <a:font script="Orya" typeface="Kalinga"/>
+        <a:font script="Mlym" typeface="Kartika"/>
+        <a:font script="Laoo" typeface="DokChampa"/>
+        <a:font script="Sinh" typeface="Iskoola Pota"/>
+        <a:font script="Mong" typeface="Mongolian Baiti"/>
+        <a:font script="Viet" typeface="Arial"/>
+        <a:font script="Uigh" typeface="Microsoft Uighur"/>
+        <a:font script="Geor" typeface="Sylfaen"/>
+        <a:font script="Armn" typeface="Arial"/>
+        <a:font script="Bugi" typeface="Leelawadee UI"/>
+        <a:font script="Bopo" typeface="Microsoft JhengHei"/>
+        <a:font script="Java" typeface="Javanese Text"/>
+        <a:font script="Lisu" typeface="Segoe UI"/>
+        <a:font script="Mymr" typeface="Myanmar Text"/>
+        <a:font script="Nkoo" typeface="Ebrima"/>
+        <a:font script="Olck" typeface="Nirmala UI"/>
+        <a:font script="Osma" typeface="Ebrima"/>
+        <a:font script="Phag" typeface="Phagspa"/>
+        <a:font script="Syrn" typeface="Estrangelo Edessa"/>
+        <a:font script="Syrj" typeface="Estrangelo Edessa"/>
+        <a:font script="Syre" typeface="Estrangelo Edessa"/>
+        <a:font script="Sora" typeface="Nirmala UI"/>
+        <a:font script="Tale" typeface="Microsoft Tai Le"/>
+        <a:font script="Talu" typeface="Microsoft New Tai Lue"/>
+        <a:font script="Tfng" typeface="Ebrima"/>
+      </a:minorFont>
+    </a:fontScheme>
+    <a:fmtScheme name="Office">
+      <a:fillStyleLst>
+        <a:solidFill>
+          <a:schemeClr val="phClr"/>
+        </a:solidFill>
+        <a:gradFill rotWithShape="1">
+          <a:gsLst>
+            <a:gs pos="0">
+              <a:schemeClr val="phClr">
+                <a:lumMod val="110000"/>
+                <a:satMod val="105000"/>
+                <a:tint val="67000"/>
+              </a:schemeClr>
+            </a:gs>
+            <a:gs pos="50000">
+              <a:schemeClr val="phClr">
+                <a:lumMod val="105000"/>
+                <a:satMod val="103000"/>
+                <a:tint val="73000"/>
+              </a:schemeClr>
+            </a:gs>
+            <a:gs pos="100000">
+              <a:schemeClr val="phClr">
+                <a:lumMod val="105000"/>
+                <a:satMod val="109000"/>
+                <a:tint val="81000"/>
+              </a:schemeClr>
+            </a:gs>
+          </a:gsLst>
+          <a:lin ang="5400000" scaled="0"/>
+        </a:gradFill>
+        <a:gradFill rotWithShape="1">
+          <a:gsLst>
+            <a:gs pos="0">
+              <a:schemeClr val="phClr">
+                <a:satMod val="103000"/>
+                <a:lumMod val="102000"/>
+                <a:tint val="94000"/>
+              </a:schemeClr>
+            </a:gs>
+            <a:gs pos="50000">
+              <a:schemeClr val="phClr">
+                <a:satMod val="110000"/>
+                <a:lumMod val="100000"/>
+                <a:shade val="100000"/>
+              </a:schemeClr>
+            </a:gs>
+            <a:gs pos="100000">
+              <a:schemeClr val="phClr">
+                <a:lumMod val="99000"/>
+                <a:satMod val="120000"/>
+                <a:shade val="78000"/>
+              </a:schemeClr>
+            </a:gs>
+          </a:gsLst>
+          <a:lin ang="5400000" scaled="0"/>
+        </a:gradFill>
+      </a:fillStyleLst>
+      <a:lnStyleLst>
+        <a:ln w="6350" cap="flat" cmpd="sng" algn="ctr">
+          <a:solidFill>
+            <a:schemeClr val="phClr"/>
+          </a:solidFill>
+          <a:prstDash val="solid"/>
+          <a:miter lim="800000"/>
+        </a:ln>
+        <a:ln w="12700" cap="flat" cmpd="sng" algn="ctr">
+          <a:solidFill>
+            <a:schemeClr val="phClr"/>
+          </a:solidFill>
+          <a:prstDash val="solid"/>
+          <a:miter lim="800000"/>
+        </a:ln>
+        <a:ln w="19050" cap="flat" cmpd="sng" algn="ctr">
+          <a:solidFill>
+            <a:schemeClr val="phClr"/>
+          </a:solidFill>
+          <a:prstDash val="solid"/>
+          <a:miter lim="800000"/>
+        </a:ln>
+      </a:lnStyleLst>
+      <a:effectStyleLst>
+        <a:effectStyle>
+          <a:effectLst/>
+        </a:effectStyle>
+        <a:effectStyle>
+          <a:effectLst/>
+        </a:effectStyle>
+        <a:effectStyle>
+          <a:effectLst>
+            <a:outerShdw blurRad="57150" dist="19050" dir="5400000" algn="ctr" rotWithShape="0">
+              <a:srgbClr val="000000">
+                <a:alpha val="63000"/>
+              </a:srgbClr>
+            </a:outerShdw>
+          </a:effectLst>
+        </a:effectStyle>
+      </a:effectStyleLst>
+      <a:bgFillStyleLst>
+        <a:solidFill>
+          <a:schemeClr val="phClr"/>
+        </a:solidFill>
+        <a:solidFill>
+          <a:schemeClr val="phClr">
+            <a:tint val="95000"/>
+            <a:satMod val="170000"/>
+          </a:schemeClr>
+        </a:solidFill>
+        <a:gradFill rotWithShape="1">
+          <a:gsLst>
+            <a:gs pos="0">
+              <a:schemeClr val="phClr">
+                <a:tint val="93000"/>
+                <a:satMod val="150000"/>
+                <a:shade val="98000"/>
+                <a:lumMod val="102000"/>
+              </a:schemeClr>
+            </a:gs>
+            <a:gs pos="50000">
+              <a:schemeClr val="phClr">
+                <a:tint val="98000"/>
+                <a:satMod val="130000"/>
+                <a:shade val="90000"/>
+                <a:lumMod val="103000"/>
+              </a:schemeClr>
+            </a:gs>
+            <a:gs pos="100000">
+              <a:schemeClr val="phClr">
+                <a:shade val="63000"/>
+                <a:satMod val="120000"/>
+              </a:schemeClr>
+            </a:gs>
+          </a:gsLst>
+          <a:lin ang="5400000" scaled="0"/>
+        </a:gradFill>
+      </a:bgFillStyleLst>
+    </a:fmtScheme>
+  </a:themeElements>
+  <a:objectDefaults/>
+  <a:extraClrSchemeLst/>
+  <a:extLst>
+    <a:ext uri="{05A4C25C-085E-4340-85A3-A5531E510DB2}">
+      <thm15:themeFamily xmlns:thm15="http://schemas.microsoft.com/office/thememl/2012/main" name="Office Theme" id="{62F939B6-93AF-4DB8-9C6B-D6C7DFDC589F}" vid="{4A3C46E8-61CC-4603-A589-7422A47A8E4A}"/>
+    </a:ext>
+  </a:extLst>
+</a:theme>
 </file>
</xml_diff>